<commit_message>
Research report Sub q 1 af
</commit_message>
<xml_diff>
--- a/Research report.docx
+++ b/Research report.docx
@@ -2153,14 +2153,12 @@
         </w:rPr>
         <w:t xml:space="preserve">Create a survey targeting developers who have experience with Angular, React, and Vue.js. Ask questions about their perception of community support, availability of resources, and their experiences with troubleshooting. Include questions about their participation in online communities, especially on platforms like Reddit. Ask if they find these forums helpful for learning and troubleshooting. </w:t>
       </w:r>
-      <w:proofErr w:type="spellStart"/>
-      <w:r>
-        <w:rPr>
-          <w:rFonts w:ascii="Arial" w:hAnsi="Arial" w:cs="Arial"/>
-        </w:rPr>
-        <w:t>Analyze</w:t>
-      </w:r>
-      <w:proofErr w:type="spellEnd"/>
+      <w:r>
+        <w:rPr>
+          <w:rFonts w:ascii="Arial" w:hAnsi="Arial" w:cs="Arial"/>
+        </w:rPr>
+        <w:t>Analyse</w:t>
+      </w:r>
       <w:r>
         <w:rPr>
           <w:rFonts w:ascii="Arial" w:hAnsi="Arial" w:cs="Arial"/>
@@ -2970,6 +2968,14 @@
         <w:spacing w:after="0" w:line="276" w:lineRule="auto"/>
         <w:rPr>
           <w:rFonts w:ascii="Arial" w:hAnsi="Arial" w:cs="Arial"/>
+        </w:rPr>
+      </w:pPr>
+    </w:p>
+    <w:p>
+      <w:pPr>
+        <w:spacing w:after="0" w:line="276" w:lineRule="auto"/>
+        <w:rPr>
+          <w:rFonts w:ascii="Arial" w:hAnsi="Arial" w:cs="Arial"/>
           <w:b/>
           <w:bCs/>
         </w:rPr>
@@ -2977,52 +2983,28 @@
       <w:r>
         <w:rPr>
           <w:rFonts w:ascii="Arial" w:hAnsi="Arial" w:cs="Arial"/>
-        </w:rPr>
-        <w:lastRenderedPageBreak/>
-        <w:br/>
-      </w:r>
-    </w:p>
-    <w:p>
-      <w:pPr>
-        <w:spacing w:after="0" w:line="276" w:lineRule="auto"/>
-        <w:rPr>
-          <w:rFonts w:ascii="Arial" w:hAnsi="Arial" w:cs="Arial"/>
-        </w:rPr>
-      </w:pPr>
-    </w:p>
-    <w:p>
-      <w:pPr>
-        <w:spacing w:after="0" w:line="276" w:lineRule="auto"/>
-        <w:rPr>
-          <w:rFonts w:ascii="Arial" w:hAnsi="Arial" w:cs="Arial"/>
           <w:b/>
           <w:bCs/>
         </w:rPr>
-      </w:pPr>
-      <w:r>
+        <w:lastRenderedPageBreak/>
+        <w:t>Downloads per year</w:t>
+      </w:r>
+    </w:p>
+    <w:p>
+      <w:pPr>
+        <w:spacing w:after="0" w:line="276" w:lineRule="auto"/>
         <w:rPr>
           <w:rFonts w:ascii="Arial" w:hAnsi="Arial" w:cs="Arial"/>
           <w:b/>
           <w:bCs/>
         </w:rPr>
-        <w:t>Downloads per year</w:t>
-      </w:r>
-    </w:p>
-    <w:p>
-      <w:pPr>
-        <w:spacing w:after="0" w:line="276" w:lineRule="auto"/>
+      </w:pPr>
+      <w:r>
         <w:rPr>
           <w:rFonts w:ascii="Arial" w:hAnsi="Arial" w:cs="Arial"/>
           <w:b/>
           <w:bCs/>
         </w:rPr>
-      </w:pPr>
-      <w:r>
-        <w:rPr>
-          <w:rFonts w:ascii="Arial" w:hAnsi="Arial" w:cs="Arial"/>
-          <w:b/>
-          <w:bCs/>
-        </w:rPr>
         <w:tab/>
       </w:r>
     </w:p>
@@ -3039,9 +3021,9 @@
           <w:noProof/>
         </w:rPr>
         <w:drawing>
-          <wp:inline distT="0" distB="0" distL="0" distR="0" wp14:anchorId="2ADD36C1" wp14:editId="54DE2AAE">
-            <wp:extent cx="5418646" cy="3530600"/>
-            <wp:effectExtent l="0" t="0" r="0" b="0"/>
+          <wp:inline distT="0" distB="0" distL="0" distR="0" wp14:anchorId="2ADD36C1" wp14:editId="1317F695">
+            <wp:extent cx="5717512" cy="3725331"/>
+            <wp:effectExtent l="0" t="0" r="0" b="8890"/>
             <wp:docPr id="575212188" name="Picture 3" descr="A screenshot of a computer&#10;&#10;Description automatically generated"/>
             <wp:cNvGraphicFramePr>
               <a:graphicFrameLocks xmlns:a="http://schemas.openxmlformats.org/drawingml/2006/main" noChangeAspect="1"/>
@@ -3071,7 +3053,7 @@
                   <pic:spPr bwMode="auto">
                     <a:xfrm>
                       <a:off x="0" y="0"/>
-                      <a:ext cx="5462220" cy="3558991"/>
+                      <a:ext cx="5836043" cy="3802562"/>
                     </a:xfrm>
                     <a:prstGeom prst="rect">
                       <a:avLst/>
@@ -3101,6 +3083,22 @@
         <w:spacing w:after="0" w:line="276" w:lineRule="auto"/>
         <w:rPr>
           <w:rFonts w:ascii="Arial" w:hAnsi="Arial" w:cs="Arial"/>
+        </w:rPr>
+      </w:pPr>
+    </w:p>
+    <w:p>
+      <w:pPr>
+        <w:spacing w:after="0" w:line="276" w:lineRule="auto"/>
+        <w:rPr>
+          <w:rFonts w:ascii="Arial" w:hAnsi="Arial" w:cs="Arial"/>
+        </w:rPr>
+      </w:pPr>
+    </w:p>
+    <w:p>
+      <w:pPr>
+        <w:spacing w:after="0" w:line="276" w:lineRule="auto"/>
+        <w:rPr>
+          <w:rFonts w:ascii="Arial" w:hAnsi="Arial" w:cs="Arial"/>
           <w:b/>
           <w:bCs/>
         </w:rPr>
@@ -3135,9 +3133,9 @@
           <w:noProof/>
         </w:rPr>
         <w:drawing>
-          <wp:inline distT="0" distB="0" distL="0" distR="0" wp14:anchorId="6049296B" wp14:editId="66B6C9A5">
-            <wp:extent cx="5711017" cy="3721100"/>
-            <wp:effectExtent l="0" t="0" r="4445" b="0"/>
+          <wp:inline distT="0" distB="0" distL="0" distR="0" wp14:anchorId="6049296B" wp14:editId="0723F685">
+            <wp:extent cx="5646944" cy="3679352"/>
+            <wp:effectExtent l="0" t="0" r="0" b="0"/>
             <wp:docPr id="826851705" name="Picture 4" descr="A blue and white table with text&#10;&#10;Description automatically generated"/>
             <wp:cNvGraphicFramePr>
               <a:graphicFrameLocks xmlns:a="http://schemas.openxmlformats.org/drawingml/2006/main" noChangeAspect="1"/>
@@ -3167,7 +3165,7 @@
                   <pic:spPr bwMode="auto">
                     <a:xfrm>
                       <a:off x="0" y="0"/>
-                      <a:ext cx="5719970" cy="3726933"/>
+                      <a:ext cx="5702393" cy="3715481"/>
                     </a:xfrm>
                     <a:prstGeom prst="rect">
                       <a:avLst/>
@@ -3215,7 +3213,7 @@
         <w:tc>
           <w:tcPr>
             <w:tcW w:w="3020" w:type="dxa"/>
-            <w:shd w:val="clear" w:color="auto" w:fill="9CC2E5" w:themeFill="accent5" w:themeFillTint="99"/>
+            <w:shd w:val="clear" w:color="auto" w:fill="000000" w:themeFill="text1"/>
           </w:tcPr>
           <w:p>
             <w:pPr>
@@ -3237,12 +3235,82 @@
           </w:p>
           <w:p>
             <w:pPr>
+              <w:jc w:val="center"/>
               <w:rPr>
                 <w:rFonts w:ascii="Arial" w:hAnsi="Arial" w:cs="Arial"/>
                 <w:b/>
                 <w:bCs/>
               </w:rPr>
             </w:pPr>
+            <w:r>
+              <w:rPr>
+                <w:noProof/>
+              </w:rPr>
+              <w:drawing>
+                <wp:anchor distT="0" distB="0" distL="114300" distR="114300" simplePos="0" relativeHeight="251658240" behindDoc="0" locked="0" layoutInCell="1" allowOverlap="1" wp14:anchorId="36C9F20F" wp14:editId="6F7CFE7D">
+                  <wp:simplePos x="0" y="0"/>
+                  <wp:positionH relativeFrom="column">
+                    <wp:posOffset>771972</wp:posOffset>
+                  </wp:positionH>
+                  <wp:positionV relativeFrom="page">
+                    <wp:posOffset>189659</wp:posOffset>
+                  </wp:positionV>
+                  <wp:extent cx="254000" cy="220345"/>
+                  <wp:effectExtent l="0" t="0" r="0" b="8255"/>
+                  <wp:wrapThrough wrapText="bothSides">
+                    <wp:wrapPolygon edited="0">
+                      <wp:start x="0" y="0"/>
+                      <wp:lineTo x="0" y="20542"/>
+                      <wp:lineTo x="19440" y="20542"/>
+                      <wp:lineTo x="19440" y="0"/>
+                      <wp:lineTo x="0" y="0"/>
+                    </wp:wrapPolygon>
+                  </wp:wrapThrough>
+                  <wp:docPr id="344444796" name="Picture 1"/>
+                  <wp:cNvGraphicFramePr>
+                    <a:graphicFrameLocks xmlns:a="http://schemas.openxmlformats.org/drawingml/2006/main" noChangeAspect="1"/>
+                  </wp:cNvGraphicFramePr>
+                  <a:graphic xmlns:a="http://schemas.openxmlformats.org/drawingml/2006/main">
+                    <a:graphicData uri="http://schemas.openxmlformats.org/drawingml/2006/picture">
+                      <pic:pic xmlns:pic="http://schemas.openxmlformats.org/drawingml/2006/picture">
+                        <pic:nvPicPr>
+                          <pic:cNvPr id="0" name="Picture 1"/>
+                          <pic:cNvPicPr>
+                            <a:picLocks noChangeAspect="1" noChangeArrowheads="1"/>
+                          </pic:cNvPicPr>
+                        </pic:nvPicPr>
+                        <pic:blipFill>
+                          <a:blip r:embed="rId9" cstate="print">
+                            <a:extLst>
+                              <a:ext uri="{28A0092B-C50C-407E-A947-70E740481C1C}">
+                                <a14:useLocalDpi xmlns:a14="http://schemas.microsoft.com/office/drawing/2010/main" val="0"/>
+                              </a:ext>
+                            </a:extLst>
+                          </a:blip>
+                          <a:srcRect/>
+                          <a:stretch>
+                            <a:fillRect/>
+                          </a:stretch>
+                        </pic:blipFill>
+                        <pic:spPr bwMode="auto">
+                          <a:xfrm>
+                            <a:off x="0" y="0"/>
+                            <a:ext cx="254000" cy="220345"/>
+                          </a:xfrm>
+                          <a:prstGeom prst="rect">
+                            <a:avLst/>
+                          </a:prstGeom>
+                          <a:noFill/>
+                          <a:ln>
+                            <a:noFill/>
+                          </a:ln>
+                        </pic:spPr>
+                      </pic:pic>
+                    </a:graphicData>
+                  </a:graphic>
+                </wp:anchor>
+              </w:drawing>
+            </w:r>
           </w:p>
         </w:tc>
         <w:tc>
@@ -3318,6 +3386,59 @@
               <w:t>Intern</w:t>
             </w:r>
           </w:p>
+        </w:tc>
+        <w:tc>
+          <w:tcPr>
+            <w:tcW w:w="3021" w:type="dxa"/>
+          </w:tcPr>
+          <w:p>
+            <w:pPr>
+              <w:pStyle w:val="ListParagraph"/>
+              <w:numPr>
+                <w:ilvl w:val="0"/>
+                <w:numId w:val="8"/>
+              </w:numPr>
+              <w:rPr>
+                <w:rFonts w:ascii="Arial" w:hAnsi="Arial" w:cs="Arial"/>
+              </w:rPr>
+            </w:pPr>
+            <w:r>
+              <w:rPr>
+                <w:rFonts w:ascii="Arial" w:hAnsi="Arial" w:cs="Arial"/>
+              </w:rPr>
+              <w:t>Large community</w:t>
+            </w:r>
+            <w:r>
+              <w:rPr>
+                <w:rFonts w:ascii="Arial" w:hAnsi="Arial" w:cs="Arial"/>
+              </w:rPr>
+              <w:t>.</w:t>
+            </w:r>
+          </w:p>
+          <w:p>
+            <w:pPr>
+              <w:pStyle w:val="ListParagraph"/>
+              <w:numPr>
+                <w:ilvl w:val="0"/>
+                <w:numId w:val="8"/>
+              </w:numPr>
+              <w:rPr>
+                <w:rFonts w:ascii="Arial" w:hAnsi="Arial" w:cs="Arial"/>
+              </w:rPr>
+            </w:pPr>
+            <w:r>
+              <w:rPr>
+                <w:rFonts w:ascii="Arial" w:hAnsi="Arial" w:cs="Arial"/>
+              </w:rPr>
+              <w:t>Strength in components</w:t>
+            </w:r>
+            <w:r>
+              <w:rPr>
+                <w:rFonts w:ascii="Arial" w:hAnsi="Arial" w:cs="Arial"/>
+              </w:rPr>
+              <w:t>.</w:t>
+            </w:r>
+          </w:p>
           <w:p>
             <w:pPr>
               <w:rPr>
@@ -3334,50 +3455,38 @@
           </w:tcPr>
           <w:p>
             <w:pPr>
-              <w:rPr>
-                <w:rFonts w:ascii="Arial" w:hAnsi="Arial" w:cs="Arial"/>
-                <w:b/>
-                <w:bCs/>
+              <w:pStyle w:val="ListParagraph"/>
+              <w:numPr>
+                <w:ilvl w:val="0"/>
+                <w:numId w:val="9"/>
+              </w:numPr>
+              <w:rPr>
+                <w:rFonts w:ascii="Arial" w:hAnsi="Arial" w:cs="Arial"/>
               </w:rPr>
             </w:pPr>
             <w:r>
               <w:rPr>
                 <w:rFonts w:ascii="Arial" w:hAnsi="Arial" w:cs="Arial"/>
-                <w:b/>
-                <w:bCs/>
-              </w:rPr>
-              <w:t>Strengths</w:t>
+              </w:rPr>
+              <w:t>State management complexity.</w:t>
             </w:r>
           </w:p>
           <w:p>
             <w:pPr>
-              <w:rPr>
-                <w:rFonts w:ascii="Arial" w:hAnsi="Arial" w:cs="Arial"/>
-                <w:b/>
-                <w:bCs/>
+              <w:pStyle w:val="ListParagraph"/>
+              <w:numPr>
+                <w:ilvl w:val="0"/>
+                <w:numId w:val="9"/>
+              </w:numPr>
+              <w:rPr>
+                <w:rFonts w:ascii="Arial" w:hAnsi="Arial" w:cs="Arial"/>
               </w:rPr>
             </w:pPr>
-          </w:p>
-        </w:tc>
-        <w:tc>
-          <w:tcPr>
-            <w:tcW w:w="3021" w:type="dxa"/>
-          </w:tcPr>
-          <w:p>
-            <w:pPr>
-              <w:rPr>
-                <w:rFonts w:ascii="Arial" w:hAnsi="Arial" w:cs="Arial"/>
-                <w:b/>
-                <w:bCs/>
-              </w:rPr>
-            </w:pPr>
-            <w:r>
-              <w:rPr>
-                <w:rFonts w:ascii="Arial" w:hAnsi="Arial" w:cs="Arial"/>
-                <w:b/>
-                <w:bCs/>
-              </w:rPr>
-              <w:t>Weaknesses</w:t>
+            <w:r>
+              <w:rPr>
+                <w:rFonts w:ascii="Arial" w:hAnsi="Arial" w:cs="Arial"/>
+              </w:rPr>
+              <w:t>Lack of built-in features.</w:t>
             </w:r>
           </w:p>
         </w:tc>
@@ -3422,6 +3531,11 @@
           </w:tcPr>
           <w:p>
             <w:pPr>
+              <w:pStyle w:val="ListParagraph"/>
+              <w:numPr>
+                <w:ilvl w:val="0"/>
+                <w:numId w:val="10"/>
+              </w:numPr>
               <w:rPr>
                 <w:rFonts w:ascii="Arial" w:hAnsi="Arial" w:cs="Arial"/>
                 <w:b/>
@@ -3431,10 +3545,28 @@
             <w:r>
               <w:rPr>
                 <w:rFonts w:ascii="Arial" w:hAnsi="Arial" w:cs="Arial"/>
+              </w:rPr>
+              <w:t>Big demand for React developers.</w:t>
+            </w:r>
+          </w:p>
+          <w:p>
+            <w:pPr>
+              <w:pStyle w:val="ListParagraph"/>
+              <w:numPr>
+                <w:ilvl w:val="0"/>
+                <w:numId w:val="10"/>
+              </w:numPr>
+              <w:rPr>
+                <w:rFonts w:ascii="Arial" w:hAnsi="Arial" w:cs="Arial"/>
                 <w:b/>
                 <w:bCs/>
               </w:rPr>
-              <w:t>Opportunities</w:t>
+            </w:pPr>
+            <w:r>
+              <w:rPr>
+                <w:rFonts w:ascii="Arial" w:hAnsi="Arial" w:cs="Arial"/>
+              </w:rPr>
+              <w:t>Integration with other tools.</w:t>
             </w:r>
           </w:p>
         </w:tc>
@@ -3444,6 +3576,11 @@
           </w:tcPr>
           <w:p>
             <w:pPr>
+              <w:pStyle w:val="ListParagraph"/>
+              <w:numPr>
+                <w:ilvl w:val="0"/>
+                <w:numId w:val="10"/>
+              </w:numPr>
               <w:rPr>
                 <w:rFonts w:ascii="Arial" w:hAnsi="Arial" w:cs="Arial"/>
                 <w:b/>
@@ -3453,15 +3590,40 @@
             <w:r>
               <w:rPr>
                 <w:rFonts w:ascii="Arial" w:hAnsi="Arial" w:cs="Arial"/>
+              </w:rPr>
+              <w:t>Competition with other frameworks.</w:t>
+            </w:r>
+          </w:p>
+          <w:p>
+            <w:pPr>
+              <w:pStyle w:val="ListParagraph"/>
+              <w:numPr>
+                <w:ilvl w:val="0"/>
+                <w:numId w:val="10"/>
+              </w:numPr>
+              <w:rPr>
+                <w:rFonts w:ascii="Arial" w:hAnsi="Arial" w:cs="Arial"/>
                 <w:b/>
                 <w:bCs/>
               </w:rPr>
-              <w:t>Threats</w:t>
+            </w:pPr>
+            <w:r>
+              <w:rPr>
+                <w:rFonts w:ascii="Arial" w:hAnsi="Arial" w:cs="Arial"/>
+              </w:rPr>
+              <w:t xml:space="preserve">Fragmentation in the ecosystem. </w:t>
             </w:r>
           </w:p>
         </w:tc>
       </w:tr>
     </w:tbl>
+    <w:p>
+      <w:pPr>
+        <w:rPr>
+          <w:rFonts w:ascii="Arial" w:hAnsi="Arial" w:cs="Arial"/>
+        </w:rPr>
+      </w:pPr>
+    </w:p>
     <w:p>
       <w:pPr>
         <w:rPr>
@@ -3484,7 +3646,7 @@
         <w:tc>
           <w:tcPr>
             <w:tcW w:w="3020" w:type="dxa"/>
-            <w:shd w:val="clear" w:color="auto" w:fill="9CC2E5" w:themeFill="accent5" w:themeFillTint="99"/>
+            <w:shd w:val="clear" w:color="auto" w:fill="FF0000"/>
           </w:tcPr>
           <w:p>
             <w:pPr>
@@ -3503,6 +3665,9 @@
               </w:rPr>
               <w:t>Angular</w:t>
             </w:r>
+            <w:r>
+              <w:t xml:space="preserve"> </w:t>
+            </w:r>
           </w:p>
           <w:p>
             <w:pPr>
@@ -3512,6 +3677,73 @@
                 <w:bCs/>
               </w:rPr>
             </w:pPr>
+            <w:r>
+              <w:rPr>
+                <w:noProof/>
+              </w:rPr>
+              <w:drawing>
+                <wp:anchor distT="0" distB="0" distL="114300" distR="114300" simplePos="0" relativeHeight="251659264" behindDoc="0" locked="0" layoutInCell="1" allowOverlap="1" wp14:anchorId="41914B07" wp14:editId="0686A1C2">
+                  <wp:simplePos x="0" y="0"/>
+                  <wp:positionH relativeFrom="column">
+                    <wp:posOffset>571500</wp:posOffset>
+                  </wp:positionH>
+                  <wp:positionV relativeFrom="page">
+                    <wp:posOffset>206375</wp:posOffset>
+                  </wp:positionV>
+                  <wp:extent cx="601345" cy="401320"/>
+                  <wp:effectExtent l="0" t="0" r="0" b="0"/>
+                  <wp:wrapSquare wrapText="bothSides"/>
+                  <wp:docPr id="851154015" name="Picture 4" descr="Angular JS full logo transparent PNG - StickPNG"/>
+                  <wp:cNvGraphicFramePr>
+                    <a:graphicFrameLocks xmlns:a="http://schemas.openxmlformats.org/drawingml/2006/main" noChangeAspect="1"/>
+                  </wp:cNvGraphicFramePr>
+                  <a:graphic xmlns:a="http://schemas.openxmlformats.org/drawingml/2006/main">
+                    <a:graphicData uri="http://schemas.openxmlformats.org/drawingml/2006/picture">
+                      <pic:pic xmlns:pic="http://schemas.openxmlformats.org/drawingml/2006/picture">
+                        <pic:nvPicPr>
+                          <pic:cNvPr id="0" name="Picture 10" descr="Angular JS full logo transparent PNG - StickPNG"/>
+                          <pic:cNvPicPr>
+                            <a:picLocks noChangeAspect="1" noChangeArrowheads="1"/>
+                          </pic:cNvPicPr>
+                        </pic:nvPicPr>
+                        <pic:blipFill>
+                          <a:blip r:embed="rId10" cstate="print">
+                            <a:extLst>
+                              <a:ext uri="{28A0092B-C50C-407E-A947-70E740481C1C}">
+                                <a14:useLocalDpi xmlns:a14="http://schemas.microsoft.com/office/drawing/2010/main" val="0"/>
+                              </a:ext>
+                            </a:extLst>
+                          </a:blip>
+                          <a:srcRect/>
+                          <a:stretch>
+                            <a:fillRect/>
+                          </a:stretch>
+                        </pic:blipFill>
+                        <pic:spPr bwMode="auto">
+                          <a:xfrm>
+                            <a:off x="0" y="0"/>
+                            <a:ext cx="601345" cy="401320"/>
+                          </a:xfrm>
+                          <a:prstGeom prst="rect">
+                            <a:avLst/>
+                          </a:prstGeom>
+                          <a:noFill/>
+                          <a:ln>
+                            <a:noFill/>
+                          </a:ln>
+                        </pic:spPr>
+                      </pic:pic>
+                    </a:graphicData>
+                  </a:graphic>
+                  <wp14:sizeRelH relativeFrom="margin">
+                    <wp14:pctWidth>0</wp14:pctWidth>
+                  </wp14:sizeRelH>
+                  <wp14:sizeRelV relativeFrom="margin">
+                    <wp14:pctHeight>0</wp14:pctHeight>
+                  </wp14:sizeRelV>
+                </wp:anchor>
+              </w:drawing>
+            </w:r>
           </w:p>
         </w:tc>
         <w:tc>
@@ -3603,6 +3835,11 @@
           </w:tcPr>
           <w:p>
             <w:pPr>
+              <w:pStyle w:val="ListParagraph"/>
+              <w:numPr>
+                <w:ilvl w:val="0"/>
+                <w:numId w:val="12"/>
+              </w:numPr>
               <w:rPr>
                 <w:rFonts w:ascii="Arial" w:hAnsi="Arial" w:cs="Arial"/>
                 <w:b/>
@@ -3612,20 +3849,29 @@
             <w:r>
               <w:rPr>
                 <w:rFonts w:ascii="Arial" w:hAnsi="Arial" w:cs="Arial"/>
-                <w:b/>
-                <w:bCs/>
-              </w:rPr>
-              <w:t>Strengths</w:t>
+              </w:rPr>
+              <w:t>Full-featured.</w:t>
             </w:r>
           </w:p>
           <w:p>
             <w:pPr>
+              <w:pStyle w:val="ListParagraph"/>
+              <w:numPr>
+                <w:ilvl w:val="0"/>
+                <w:numId w:val="12"/>
+              </w:numPr>
               <w:rPr>
                 <w:rFonts w:ascii="Arial" w:hAnsi="Arial" w:cs="Arial"/>
                 <w:b/>
                 <w:bCs/>
               </w:rPr>
             </w:pPr>
+            <w:r>
+              <w:rPr>
+                <w:rFonts w:ascii="Arial" w:hAnsi="Arial" w:cs="Arial"/>
+              </w:rPr>
+              <w:t>Typescript integration.</w:t>
+            </w:r>
           </w:p>
         </w:tc>
         <w:tc>
@@ -3634,6 +3880,11 @@
           </w:tcPr>
           <w:p>
             <w:pPr>
+              <w:pStyle w:val="ListParagraph"/>
+              <w:numPr>
+                <w:ilvl w:val="0"/>
+                <w:numId w:val="9"/>
+              </w:numPr>
               <w:rPr>
                 <w:rFonts w:ascii="Arial" w:hAnsi="Arial" w:cs="Arial"/>
                 <w:b/>
@@ -3643,11 +3894,39 @@
             <w:r>
               <w:rPr>
                 <w:rFonts w:ascii="Arial" w:hAnsi="Arial" w:cs="Arial"/>
+              </w:rPr>
+              <w:t>Steep learning curve.</w:t>
+            </w:r>
+          </w:p>
+          <w:p>
+            <w:pPr>
+              <w:pStyle w:val="ListParagraph"/>
+              <w:numPr>
+                <w:ilvl w:val="0"/>
+                <w:numId w:val="9"/>
+              </w:numPr>
+              <w:rPr>
+                <w:rFonts w:ascii="Arial" w:hAnsi="Arial" w:cs="Arial"/>
                 <w:b/>
                 <w:bCs/>
               </w:rPr>
-              <w:t>Weaknesses</w:t>
-            </w:r>
+            </w:pPr>
+            <w:r>
+              <w:rPr>
+                <w:rFonts w:ascii="Arial" w:hAnsi="Arial" w:cs="Arial"/>
+              </w:rPr>
+              <w:t>Larger file sizes.</w:t>
+            </w:r>
+          </w:p>
+          <w:p>
+            <w:pPr>
+              <w:pStyle w:val="ListParagraph"/>
+              <w:rPr>
+                <w:rFonts w:ascii="Arial" w:hAnsi="Arial" w:cs="Arial"/>
+                <w:b/>
+                <w:bCs/>
+              </w:rPr>
+            </w:pPr>
           </w:p>
         </w:tc>
       </w:tr>
@@ -3691,6 +3970,11 @@
           </w:tcPr>
           <w:p>
             <w:pPr>
+              <w:pStyle w:val="ListParagraph"/>
+              <w:numPr>
+                <w:ilvl w:val="0"/>
+                <w:numId w:val="13"/>
+              </w:numPr>
               <w:rPr>
                 <w:rFonts w:ascii="Arial" w:hAnsi="Arial" w:cs="Arial"/>
                 <w:b/>
@@ -3700,10 +3984,26 @@
             <w:r>
               <w:rPr>
                 <w:rFonts w:ascii="Arial" w:hAnsi="Arial" w:cs="Arial"/>
-                <w:b/>
-                <w:bCs/>
-              </w:rPr>
-              <w:t>Opportunities</w:t>
+              </w:rPr>
+              <w:t>Support for big and complex applications.</w:t>
+            </w:r>
+          </w:p>
+          <w:p>
+            <w:pPr>
+              <w:pStyle w:val="ListParagraph"/>
+              <w:numPr>
+                <w:ilvl w:val="0"/>
+                <w:numId w:val="13"/>
+              </w:numPr>
+              <w:rPr>
+                <w:rFonts w:ascii="Arial" w:hAnsi="Arial" w:cs="Arial"/>
+              </w:rPr>
+            </w:pPr>
+            <w:r>
+              <w:rPr>
+                <w:rFonts w:ascii="Arial" w:hAnsi="Arial" w:cs="Arial"/>
+              </w:rPr>
+              <w:t>Integration with tools.</w:t>
             </w:r>
           </w:p>
         </w:tc>
@@ -3713,6 +4013,11 @@
           </w:tcPr>
           <w:p>
             <w:pPr>
+              <w:pStyle w:val="ListParagraph"/>
+              <w:numPr>
+                <w:ilvl w:val="0"/>
+                <w:numId w:val="11"/>
+              </w:numPr>
               <w:rPr>
                 <w:rFonts w:ascii="Arial" w:hAnsi="Arial" w:cs="Arial"/>
                 <w:b/>
@@ -3722,15 +4027,40 @@
             <w:r>
               <w:rPr>
                 <w:rFonts w:ascii="Arial" w:hAnsi="Arial" w:cs="Arial"/>
+              </w:rPr>
+              <w:t>Competition with other frameworks.</w:t>
+            </w:r>
+          </w:p>
+          <w:p>
+            <w:pPr>
+              <w:pStyle w:val="ListParagraph"/>
+              <w:numPr>
+                <w:ilvl w:val="0"/>
+                <w:numId w:val="11"/>
+              </w:numPr>
+              <w:rPr>
+                <w:rFonts w:ascii="Arial" w:hAnsi="Arial" w:cs="Arial"/>
                 <w:b/>
                 <w:bCs/>
               </w:rPr>
-              <w:t>Threats</w:t>
+            </w:pPr>
+            <w:r>
+              <w:rPr>
+                <w:rFonts w:ascii="Arial" w:hAnsi="Arial" w:cs="Arial"/>
+              </w:rPr>
+              <w:t>Demotivate developers to work with Angular</w:t>
             </w:r>
           </w:p>
         </w:tc>
       </w:tr>
     </w:tbl>
+    <w:p>
+      <w:pPr>
+        <w:rPr>
+          <w:rFonts w:ascii="Arial" w:hAnsi="Arial" w:cs="Arial"/>
+        </w:rPr>
+      </w:pPr>
+    </w:p>
     <w:p>
       <w:pPr>
         <w:rPr>
@@ -3753,7 +4083,7 @@
         <w:tc>
           <w:tcPr>
             <w:tcW w:w="3020" w:type="dxa"/>
-            <w:shd w:val="clear" w:color="auto" w:fill="9CC2E5" w:themeFill="accent5" w:themeFillTint="99"/>
+            <w:shd w:val="clear" w:color="auto" w:fill="A8D08D" w:themeFill="accent6" w:themeFillTint="99"/>
           </w:tcPr>
           <w:p>
             <w:pPr>
@@ -3781,6 +4111,83 @@
                 <w:bCs/>
               </w:rPr>
             </w:pPr>
+            <w:r>
+              <w:rPr>
+                <w:noProof/>
+              </w:rPr>
+              <w:drawing>
+                <wp:anchor distT="0" distB="0" distL="114300" distR="114300" simplePos="0" relativeHeight="251660288" behindDoc="1" locked="0" layoutInCell="1" allowOverlap="1" wp14:anchorId="4D565D9A" wp14:editId="2DC06528">
+                  <wp:simplePos x="0" y="0"/>
+                  <wp:positionH relativeFrom="column">
+                    <wp:posOffset>746143</wp:posOffset>
+                  </wp:positionH>
+                  <wp:positionV relativeFrom="page">
+                    <wp:posOffset>168910</wp:posOffset>
+                  </wp:positionV>
+                  <wp:extent cx="321945" cy="321945"/>
+                  <wp:effectExtent l="0" t="0" r="1905" b="1905"/>
+                  <wp:wrapTight wrapText="bothSides">
+                    <wp:wrapPolygon edited="0">
+                      <wp:start x="0" y="0"/>
+                      <wp:lineTo x="0" y="3834"/>
+                      <wp:lineTo x="7669" y="20450"/>
+                      <wp:lineTo x="12781" y="20450"/>
+                      <wp:lineTo x="20450" y="3834"/>
+                      <wp:lineTo x="20450" y="0"/>
+                      <wp:lineTo x="0" y="0"/>
+                    </wp:wrapPolygon>
+                  </wp:wrapTight>
+                  <wp:docPr id="814331946" name="Picture 5" descr="A green and blue letter v&#10;&#10;Description automatically generated"/>
+                  <wp:cNvGraphicFramePr>
+                    <a:graphicFrameLocks xmlns:a="http://schemas.openxmlformats.org/drawingml/2006/main" noChangeAspect="1"/>
+                  </wp:cNvGraphicFramePr>
+                  <a:graphic xmlns:a="http://schemas.openxmlformats.org/drawingml/2006/main">
+                    <a:graphicData uri="http://schemas.openxmlformats.org/drawingml/2006/picture">
+                      <pic:pic xmlns:pic="http://schemas.openxmlformats.org/drawingml/2006/picture">
+                        <pic:nvPicPr>
+                          <pic:cNvPr id="814331946" name="Picture 5" descr="A green and blue letter v&#10;&#10;Description automatically generated"/>
+                          <pic:cNvPicPr>
+                            <a:picLocks noChangeAspect="1" noChangeArrowheads="1"/>
+                          </pic:cNvPicPr>
+                        </pic:nvPicPr>
+                        <pic:blipFill>
+                          <a:blip r:embed="rId11" cstate="print">
+                            <a:extLst>
+                              <a:ext uri="{28A0092B-C50C-407E-A947-70E740481C1C}">
+                                <a14:useLocalDpi xmlns:a14="http://schemas.microsoft.com/office/drawing/2010/main" val="0"/>
+                              </a:ext>
+                            </a:extLst>
+                          </a:blip>
+                          <a:srcRect/>
+                          <a:stretch>
+                            <a:fillRect/>
+                          </a:stretch>
+                        </pic:blipFill>
+                        <pic:spPr bwMode="auto">
+                          <a:xfrm>
+                            <a:off x="0" y="0"/>
+                            <a:ext cx="321945" cy="321945"/>
+                          </a:xfrm>
+                          <a:prstGeom prst="rect">
+                            <a:avLst/>
+                          </a:prstGeom>
+                          <a:noFill/>
+                          <a:ln>
+                            <a:noFill/>
+                          </a:ln>
+                        </pic:spPr>
+                      </pic:pic>
+                    </a:graphicData>
+                  </a:graphic>
+                  <wp14:sizeRelH relativeFrom="margin">
+                    <wp14:pctWidth>0</wp14:pctWidth>
+                  </wp14:sizeRelH>
+                  <wp14:sizeRelV relativeFrom="margin">
+                    <wp14:pctHeight>0</wp14:pctHeight>
+                  </wp14:sizeRelV>
+                </wp:anchor>
+              </w:drawing>
+            </w:r>
           </w:p>
         </w:tc>
         <w:tc>
@@ -3872,6 +4279,11 @@
           </w:tcPr>
           <w:p>
             <w:pPr>
+              <w:pStyle w:val="ListParagraph"/>
+              <w:numPr>
+                <w:ilvl w:val="0"/>
+                <w:numId w:val="11"/>
+              </w:numPr>
               <w:rPr>
                 <w:rFonts w:ascii="Arial" w:hAnsi="Arial" w:cs="Arial"/>
                 <w:b/>
@@ -3881,20 +4293,35 @@
             <w:r>
               <w:rPr>
                 <w:rFonts w:ascii="Arial" w:hAnsi="Arial" w:cs="Arial"/>
-                <w:b/>
-                <w:bCs/>
-              </w:rPr>
-              <w:t>Strengths</w:t>
+              </w:rPr>
+              <w:t>Simple for beginners.</w:t>
             </w:r>
           </w:p>
           <w:p>
             <w:pPr>
+              <w:pStyle w:val="ListParagraph"/>
+              <w:numPr>
+                <w:ilvl w:val="0"/>
+                <w:numId w:val="11"/>
+              </w:numPr>
               <w:rPr>
                 <w:rFonts w:ascii="Arial" w:hAnsi="Arial" w:cs="Arial"/>
                 <w:b/>
                 <w:bCs/>
               </w:rPr>
             </w:pPr>
+            <w:r>
+              <w:rPr>
+                <w:rFonts w:ascii="Arial" w:hAnsi="Arial" w:cs="Arial"/>
+              </w:rPr>
+              <w:t>Flexible and progressive</w:t>
+            </w:r>
+            <w:r>
+              <w:rPr>
+                <w:rFonts w:ascii="Arial" w:hAnsi="Arial" w:cs="Arial"/>
+              </w:rPr>
+              <w:t>.</w:t>
+            </w:r>
           </w:p>
         </w:tc>
         <w:tc>
@@ -3903,6 +4330,11 @@
           </w:tcPr>
           <w:p>
             <w:pPr>
+              <w:pStyle w:val="ListParagraph"/>
+              <w:numPr>
+                <w:ilvl w:val="0"/>
+                <w:numId w:val="11"/>
+              </w:numPr>
               <w:rPr>
                 <w:rFonts w:ascii="Arial" w:hAnsi="Arial" w:cs="Arial"/>
                 <w:b/>
@@ -3912,10 +4344,28 @@
             <w:r>
               <w:rPr>
                 <w:rFonts w:ascii="Arial" w:hAnsi="Arial" w:cs="Arial"/>
+              </w:rPr>
+              <w:t xml:space="preserve">Smaller ecosystem. </w:t>
+            </w:r>
+          </w:p>
+          <w:p>
+            <w:pPr>
+              <w:pStyle w:val="ListParagraph"/>
+              <w:numPr>
+                <w:ilvl w:val="0"/>
+                <w:numId w:val="11"/>
+              </w:numPr>
+              <w:rPr>
+                <w:rFonts w:ascii="Arial" w:hAnsi="Arial" w:cs="Arial"/>
                 <w:b/>
                 <w:bCs/>
               </w:rPr>
-              <w:t>Weaknesses</w:t>
+            </w:pPr>
+            <w:r>
+              <w:rPr>
+                <w:rFonts w:ascii="Arial" w:hAnsi="Arial" w:cs="Arial"/>
+              </w:rPr>
+              <w:t>Less adoption in large and complex applications.</w:t>
             </w:r>
           </w:p>
         </w:tc>
@@ -3960,6 +4410,11 @@
           </w:tcPr>
           <w:p>
             <w:pPr>
+              <w:pStyle w:val="ListParagraph"/>
+              <w:numPr>
+                <w:ilvl w:val="0"/>
+                <w:numId w:val="14"/>
+              </w:numPr>
               <w:rPr>
                 <w:rFonts w:ascii="Arial" w:hAnsi="Arial" w:cs="Arial"/>
                 <w:b/>
@@ -3969,10 +4424,34 @@
             <w:r>
               <w:rPr>
                 <w:rFonts w:ascii="Arial" w:hAnsi="Arial" w:cs="Arial"/>
+              </w:rPr>
+              <w:t>Growing community</w:t>
+            </w:r>
+            <w:r>
+              <w:rPr>
+                <w:rFonts w:ascii="Arial" w:hAnsi="Arial" w:cs="Arial"/>
+              </w:rPr>
+              <w:t>.</w:t>
+            </w:r>
+          </w:p>
+          <w:p>
+            <w:pPr>
+              <w:pStyle w:val="ListParagraph"/>
+              <w:numPr>
+                <w:ilvl w:val="0"/>
+                <w:numId w:val="14"/>
+              </w:numPr>
+              <w:rPr>
+                <w:rFonts w:ascii="Arial" w:hAnsi="Arial" w:cs="Arial"/>
                 <w:b/>
                 <w:bCs/>
               </w:rPr>
-              <w:t>Opportunities</w:t>
+            </w:pPr>
+            <w:r>
+              <w:rPr>
+                <w:rFonts w:ascii="Arial" w:hAnsi="Arial" w:cs="Arial"/>
+              </w:rPr>
+              <w:t>Market adoption.</w:t>
             </w:r>
           </w:p>
         </w:tc>
@@ -3982,6 +4461,11 @@
           </w:tcPr>
           <w:p>
             <w:pPr>
+              <w:pStyle w:val="ListParagraph"/>
+              <w:numPr>
+                <w:ilvl w:val="0"/>
+                <w:numId w:val="11"/>
+              </w:numPr>
               <w:rPr>
                 <w:rFonts w:ascii="Arial" w:hAnsi="Arial" w:cs="Arial"/>
                 <w:b/>
@@ -3991,15 +4475,89 @@
             <w:r>
               <w:rPr>
                 <w:rFonts w:ascii="Arial" w:hAnsi="Arial" w:cs="Arial"/>
+              </w:rPr>
+              <w:t>Competition with other frameworks.</w:t>
+            </w:r>
+          </w:p>
+          <w:p>
+            <w:pPr>
+              <w:pStyle w:val="ListParagraph"/>
+              <w:numPr>
+                <w:ilvl w:val="0"/>
+                <w:numId w:val="11"/>
+              </w:numPr>
+              <w:rPr>
+                <w:rFonts w:ascii="Arial" w:hAnsi="Arial" w:cs="Arial"/>
                 <w:b/>
                 <w:bCs/>
               </w:rPr>
-              <w:t>Threats</w:t>
+            </w:pPr>
+            <w:r>
+              <w:rPr>
+                <w:rFonts w:ascii="Arial" w:hAnsi="Arial" w:cs="Arial"/>
+              </w:rPr>
+              <w:t>Depends on one person.</w:t>
             </w:r>
           </w:p>
         </w:tc>
       </w:tr>
     </w:tbl>
+    <w:p>
+      <w:pPr>
+        <w:rPr>
+          <w:rFonts w:ascii="Arial" w:hAnsi="Arial" w:cs="Arial"/>
+        </w:rPr>
+      </w:pPr>
+    </w:p>
+    <w:p>
+      <w:pPr>
+        <w:rPr>
+          <w:rFonts w:ascii="Arial" w:hAnsi="Arial" w:cs="Arial"/>
+        </w:rPr>
+      </w:pPr>
+    </w:p>
+    <w:p>
+      <w:pPr>
+        <w:rPr>
+          <w:rFonts w:ascii="Arial" w:hAnsi="Arial" w:cs="Arial"/>
+        </w:rPr>
+      </w:pPr>
+    </w:p>
+    <w:p>
+      <w:pPr>
+        <w:rPr>
+          <w:rFonts w:ascii="Arial" w:hAnsi="Arial" w:cs="Arial"/>
+        </w:rPr>
+      </w:pPr>
+    </w:p>
+    <w:p>
+      <w:pPr>
+        <w:rPr>
+          <w:rFonts w:ascii="Arial" w:hAnsi="Arial" w:cs="Arial"/>
+        </w:rPr>
+      </w:pPr>
+    </w:p>
+    <w:p>
+      <w:pPr>
+        <w:rPr>
+          <w:rFonts w:ascii="Arial" w:hAnsi="Arial" w:cs="Arial"/>
+        </w:rPr>
+      </w:pPr>
+    </w:p>
+    <w:p>
+      <w:pPr>
+        <w:rPr>
+          <w:rFonts w:ascii="Arial" w:hAnsi="Arial" w:cs="Arial"/>
+        </w:rPr>
+      </w:pPr>
+    </w:p>
+    <w:p>
+      <w:pPr>
+        <w:rPr>
+          <w:rFonts w:ascii="Arial" w:hAnsi="Arial" w:cs="Arial"/>
+        </w:rPr>
+      </w:pPr>
+    </w:p>
     <w:p>
       <w:pPr>
         <w:rPr>
@@ -4424,7 +4982,13 @@
               <w:rPr>
                 <w:rFonts w:ascii="Arial" w:hAnsi="Arial" w:cs="Arial"/>
               </w:rPr>
-              <w:t xml:space="preserve">Result of sub question 1 is almost finished, only need the SWOT analyses. </w:t>
+              <w:t>Result sub question 1 finished.</w:t>
+            </w:r>
+            <w:r>
+              <w:rPr>
+                <w:rFonts w:ascii="Arial" w:hAnsi="Arial" w:cs="Arial"/>
+              </w:rPr>
+              <w:t xml:space="preserve"> </w:t>
             </w:r>
           </w:p>
         </w:tc>
@@ -4450,6 +5014,205 @@
 <file path=word/numbering.xml><?xml version="1.0" encoding="utf-8"?>
 <w:numbering xmlns:wpc="http://schemas.microsoft.com/office/word/2010/wordprocessingCanvas" xmlns:cx="http://schemas.microsoft.com/office/drawing/2014/chartex" xmlns:cx1="http://schemas.microsoft.com/office/drawing/2015/9/8/chartex" xmlns:cx2="http://schemas.microsoft.com/office/drawing/2015/10/21/chartex" xmlns:cx3="http://schemas.microsoft.com/office/drawing/2016/5/9/chartex" xmlns:cx4="http://schemas.microsoft.com/office/drawing/2016/5/10/chartex" xmlns:cx5="http://schemas.microsoft.com/office/drawing/2016/5/11/chartex" xmlns:cx6="http://schemas.microsoft.com/office/drawing/2016/5/12/chartex" xmlns:cx7="http://schemas.microsoft.com/office/drawing/2016/5/13/chartex" xmlns:cx8="http://schemas.microsoft.com/office/drawing/2016/5/14/chartex" xmlns:mc="http://schemas.openxmlformats.org/markup-compatibility/2006" xmlns:aink="http://schemas.microsoft.com/office/drawing/2016/ink" xmlns:am3d="http://schemas.microsoft.com/office/drawing/2017/model3d" xmlns:o="urn:schemas-microsoft-com:office:office" xmlns:oel="http://schemas.microsoft.com/office/2019/extlst" xmlns:r="http://schemas.openxmlformats.org/officeDocument/2006/relationships" xmlns:m="http://schemas.openxmlformats.org/officeDocument/2006/math" xmlns:v="urn:schemas-microsoft-com:vml" xmlns:wp14="http://schemas.microsoft.com/office/word/2010/wordprocessingDrawing" xmlns:wp="http://schemas.openxmlformats.org/drawingml/2006/wordprocessingDrawing" xmlns:w10="urn:schemas-microsoft-com:office:word" xmlns:w="http://schemas.openxmlformats.org/wordprocessingml/2006/main" xmlns:w14="http://schemas.microsoft.com/office/word/2010/wordml" xmlns:w15="http://schemas.microsoft.com/office/word/2012/wordml" xmlns:w16cex="http://schemas.microsoft.com/office/word/2018/wordml/cex" xmlns:w16cid="http://schemas.microsoft.com/office/word/2016/wordml/cid" xmlns:w16="http://schemas.microsoft.com/office/word/2018/wordml" xmlns:w16sdtdh="http://schemas.microsoft.com/office/word/2020/wordml/sdtdatahash" xmlns:w16se="http://schemas.microsoft.com/office/word/2015/wordml/symex" xmlns:wpg="http://schemas.microsoft.com/office/word/2010/wordprocessingGroup" xmlns:wpi="http://schemas.microsoft.com/office/word/2010/wordprocessingInk" xmlns:wne="http://schemas.microsoft.com/office/word/2006/wordml" xmlns:wps="http://schemas.microsoft.com/office/word/2010/wordprocessingShape" mc:Ignorable="w14 w15 w16se w16cid w16 w16cex w16sdtdh wp14">
   <w:abstractNum w:abstractNumId="0" w15:restartNumberingAfterBreak="0">
+    <w:nsid w:val="03562E03"/>
+    <w:multiLevelType w:val="hybridMultilevel"/>
+    <w:tmpl w:val="C12C36A0"/>
+    <w:lvl w:ilvl="0" w:tplc="0413000F">
+      <w:start w:val="1"/>
+      <w:numFmt w:val="decimal"/>
+      <w:lvlText w:val="%1."/>
+      <w:lvlJc w:val="left"/>
+      <w:pPr>
+        <w:ind w:left="720" w:hanging="360"/>
+      </w:pPr>
+    </w:lvl>
+    <w:lvl w:ilvl="1" w:tplc="04130019" w:tentative="1">
+      <w:start w:val="1"/>
+      <w:numFmt w:val="lowerLetter"/>
+      <w:lvlText w:val="%2."/>
+      <w:lvlJc w:val="left"/>
+      <w:pPr>
+        <w:ind w:left="1440" w:hanging="360"/>
+      </w:pPr>
+    </w:lvl>
+    <w:lvl w:ilvl="2" w:tplc="0413001B" w:tentative="1">
+      <w:start w:val="1"/>
+      <w:numFmt w:val="lowerRoman"/>
+      <w:lvlText w:val="%3."/>
+      <w:lvlJc w:val="right"/>
+      <w:pPr>
+        <w:ind w:left="2160" w:hanging="180"/>
+      </w:pPr>
+    </w:lvl>
+    <w:lvl w:ilvl="3" w:tplc="0413000F" w:tentative="1">
+      <w:start w:val="1"/>
+      <w:numFmt w:val="decimal"/>
+      <w:lvlText w:val="%4."/>
+      <w:lvlJc w:val="left"/>
+      <w:pPr>
+        <w:ind w:left="2880" w:hanging="360"/>
+      </w:pPr>
+    </w:lvl>
+    <w:lvl w:ilvl="4" w:tplc="04130019" w:tentative="1">
+      <w:start w:val="1"/>
+      <w:numFmt w:val="lowerLetter"/>
+      <w:lvlText w:val="%5."/>
+      <w:lvlJc w:val="left"/>
+      <w:pPr>
+        <w:ind w:left="3600" w:hanging="360"/>
+      </w:pPr>
+    </w:lvl>
+    <w:lvl w:ilvl="5" w:tplc="0413001B" w:tentative="1">
+      <w:start w:val="1"/>
+      <w:numFmt w:val="lowerRoman"/>
+      <w:lvlText w:val="%6."/>
+      <w:lvlJc w:val="right"/>
+      <w:pPr>
+        <w:ind w:left="4320" w:hanging="180"/>
+      </w:pPr>
+    </w:lvl>
+    <w:lvl w:ilvl="6" w:tplc="0413000F" w:tentative="1">
+      <w:start w:val="1"/>
+      <w:numFmt w:val="decimal"/>
+      <w:lvlText w:val="%7."/>
+      <w:lvlJc w:val="left"/>
+      <w:pPr>
+        <w:ind w:left="5040" w:hanging="360"/>
+      </w:pPr>
+    </w:lvl>
+    <w:lvl w:ilvl="7" w:tplc="04130019" w:tentative="1">
+      <w:start w:val="1"/>
+      <w:numFmt w:val="lowerLetter"/>
+      <w:lvlText w:val="%8."/>
+      <w:lvlJc w:val="left"/>
+      <w:pPr>
+        <w:ind w:left="5760" w:hanging="360"/>
+      </w:pPr>
+    </w:lvl>
+    <w:lvl w:ilvl="8" w:tplc="0413001B" w:tentative="1">
+      <w:start w:val="1"/>
+      <w:numFmt w:val="lowerRoman"/>
+      <w:lvlText w:val="%9."/>
+      <w:lvlJc w:val="right"/>
+      <w:pPr>
+        <w:ind w:left="6480" w:hanging="180"/>
+      </w:pPr>
+    </w:lvl>
+  </w:abstractNum>
+  <w:abstractNum w:abstractNumId="1" w15:restartNumberingAfterBreak="0">
+    <w:nsid w:val="0AF75A4D"/>
+    <w:multiLevelType w:val="hybridMultilevel"/>
+    <w:tmpl w:val="F7BA62A8"/>
+    <w:lvl w:ilvl="0" w:tplc="04130001">
+      <w:start w:val="1"/>
+      <w:numFmt w:val="bullet"/>
+      <w:lvlText w:val=""/>
+      <w:lvlJc w:val="left"/>
+      <w:pPr>
+        <w:ind w:left="720" w:hanging="360"/>
+      </w:pPr>
+      <w:rPr>
+        <w:rFonts w:ascii="Symbol" w:hAnsi="Symbol" w:hint="default"/>
+      </w:rPr>
+    </w:lvl>
+    <w:lvl w:ilvl="1" w:tplc="04130003" w:tentative="1">
+      <w:start w:val="1"/>
+      <w:numFmt w:val="bullet"/>
+      <w:lvlText w:val="o"/>
+      <w:lvlJc w:val="left"/>
+      <w:pPr>
+        <w:ind w:left="1440" w:hanging="360"/>
+      </w:pPr>
+      <w:rPr>
+        <w:rFonts w:ascii="Courier New" w:hAnsi="Courier New" w:cs="Courier New" w:hint="default"/>
+      </w:rPr>
+    </w:lvl>
+    <w:lvl w:ilvl="2" w:tplc="04130005" w:tentative="1">
+      <w:start w:val="1"/>
+      <w:numFmt w:val="bullet"/>
+      <w:lvlText w:val=""/>
+      <w:lvlJc w:val="left"/>
+      <w:pPr>
+        <w:ind w:left="2160" w:hanging="360"/>
+      </w:pPr>
+      <w:rPr>
+        <w:rFonts w:ascii="Wingdings" w:hAnsi="Wingdings" w:hint="default"/>
+      </w:rPr>
+    </w:lvl>
+    <w:lvl w:ilvl="3" w:tplc="04130001" w:tentative="1">
+      <w:start w:val="1"/>
+      <w:numFmt w:val="bullet"/>
+      <w:lvlText w:val=""/>
+      <w:lvlJc w:val="left"/>
+      <w:pPr>
+        <w:ind w:left="2880" w:hanging="360"/>
+      </w:pPr>
+      <w:rPr>
+        <w:rFonts w:ascii="Symbol" w:hAnsi="Symbol" w:hint="default"/>
+      </w:rPr>
+    </w:lvl>
+    <w:lvl w:ilvl="4" w:tplc="04130003" w:tentative="1">
+      <w:start w:val="1"/>
+      <w:numFmt w:val="bullet"/>
+      <w:lvlText w:val="o"/>
+      <w:lvlJc w:val="left"/>
+      <w:pPr>
+        <w:ind w:left="3600" w:hanging="360"/>
+      </w:pPr>
+      <w:rPr>
+        <w:rFonts w:ascii="Courier New" w:hAnsi="Courier New" w:cs="Courier New" w:hint="default"/>
+      </w:rPr>
+    </w:lvl>
+    <w:lvl w:ilvl="5" w:tplc="04130005" w:tentative="1">
+      <w:start w:val="1"/>
+      <w:numFmt w:val="bullet"/>
+      <w:lvlText w:val=""/>
+      <w:lvlJc w:val="left"/>
+      <w:pPr>
+        <w:ind w:left="4320" w:hanging="360"/>
+      </w:pPr>
+      <w:rPr>
+        <w:rFonts w:ascii="Wingdings" w:hAnsi="Wingdings" w:hint="default"/>
+      </w:rPr>
+    </w:lvl>
+    <w:lvl w:ilvl="6" w:tplc="04130001" w:tentative="1">
+      <w:start w:val="1"/>
+      <w:numFmt w:val="bullet"/>
+      <w:lvlText w:val=""/>
+      <w:lvlJc w:val="left"/>
+      <w:pPr>
+        <w:ind w:left="5040" w:hanging="360"/>
+      </w:pPr>
+      <w:rPr>
+        <w:rFonts w:ascii="Symbol" w:hAnsi="Symbol" w:hint="default"/>
+      </w:rPr>
+    </w:lvl>
+    <w:lvl w:ilvl="7" w:tplc="04130003" w:tentative="1">
+      <w:start w:val="1"/>
+      <w:numFmt w:val="bullet"/>
+      <w:lvlText w:val="o"/>
+      <w:lvlJc w:val="left"/>
+      <w:pPr>
+        <w:ind w:left="5760" w:hanging="360"/>
+      </w:pPr>
+      <w:rPr>
+        <w:rFonts w:ascii="Courier New" w:hAnsi="Courier New" w:cs="Courier New" w:hint="default"/>
+      </w:rPr>
+    </w:lvl>
+    <w:lvl w:ilvl="8" w:tplc="04130005" w:tentative="1">
+      <w:start w:val="1"/>
+      <w:numFmt w:val="bullet"/>
+      <w:lvlText w:val=""/>
+      <w:lvlJc w:val="left"/>
+      <w:pPr>
+        <w:ind w:left="6480" w:hanging="360"/>
+      </w:pPr>
+      <w:rPr>
+        <w:rFonts w:ascii="Wingdings" w:hAnsi="Wingdings" w:hint="default"/>
+      </w:rPr>
+    </w:lvl>
+  </w:abstractNum>
+  <w:abstractNum w:abstractNumId="2" w15:restartNumberingAfterBreak="0">
     <w:nsid w:val="0FCC3189"/>
     <w:multiLevelType w:val="hybridMultilevel"/>
     <w:tmpl w:val="7CF2B418"/>
@@ -4535,7 +5298,1005 @@
       </w:pPr>
     </w:lvl>
   </w:abstractNum>
-  <w:abstractNum w:abstractNumId="1" w15:restartNumberingAfterBreak="0">
+  <w:abstractNum w:abstractNumId="3" w15:restartNumberingAfterBreak="0">
+    <w:nsid w:val="11853E37"/>
+    <w:multiLevelType w:val="hybridMultilevel"/>
+    <w:tmpl w:val="30C0BCD0"/>
+    <w:lvl w:ilvl="0" w:tplc="04130001">
+      <w:start w:val="1"/>
+      <w:numFmt w:val="bullet"/>
+      <w:lvlText w:val=""/>
+      <w:lvlJc w:val="left"/>
+      <w:pPr>
+        <w:ind w:left="720" w:hanging="360"/>
+      </w:pPr>
+      <w:rPr>
+        <w:rFonts w:ascii="Symbol" w:hAnsi="Symbol" w:hint="default"/>
+      </w:rPr>
+    </w:lvl>
+    <w:lvl w:ilvl="1" w:tplc="FFFFFFFF" w:tentative="1">
+      <w:start w:val="1"/>
+      <w:numFmt w:val="lowerLetter"/>
+      <w:lvlText w:val="%2."/>
+      <w:lvlJc w:val="left"/>
+      <w:pPr>
+        <w:ind w:left="1440" w:hanging="360"/>
+      </w:pPr>
+    </w:lvl>
+    <w:lvl w:ilvl="2" w:tplc="FFFFFFFF" w:tentative="1">
+      <w:start w:val="1"/>
+      <w:numFmt w:val="lowerRoman"/>
+      <w:lvlText w:val="%3."/>
+      <w:lvlJc w:val="right"/>
+      <w:pPr>
+        <w:ind w:left="2160" w:hanging="180"/>
+      </w:pPr>
+    </w:lvl>
+    <w:lvl w:ilvl="3" w:tplc="FFFFFFFF" w:tentative="1">
+      <w:start w:val="1"/>
+      <w:numFmt w:val="decimal"/>
+      <w:lvlText w:val="%4."/>
+      <w:lvlJc w:val="left"/>
+      <w:pPr>
+        <w:ind w:left="2880" w:hanging="360"/>
+      </w:pPr>
+    </w:lvl>
+    <w:lvl w:ilvl="4" w:tplc="FFFFFFFF" w:tentative="1">
+      <w:start w:val="1"/>
+      <w:numFmt w:val="lowerLetter"/>
+      <w:lvlText w:val="%5."/>
+      <w:lvlJc w:val="left"/>
+      <w:pPr>
+        <w:ind w:left="3600" w:hanging="360"/>
+      </w:pPr>
+    </w:lvl>
+    <w:lvl w:ilvl="5" w:tplc="FFFFFFFF" w:tentative="1">
+      <w:start w:val="1"/>
+      <w:numFmt w:val="lowerRoman"/>
+      <w:lvlText w:val="%6."/>
+      <w:lvlJc w:val="right"/>
+      <w:pPr>
+        <w:ind w:left="4320" w:hanging="180"/>
+      </w:pPr>
+    </w:lvl>
+    <w:lvl w:ilvl="6" w:tplc="FFFFFFFF" w:tentative="1">
+      <w:start w:val="1"/>
+      <w:numFmt w:val="decimal"/>
+      <w:lvlText w:val="%7."/>
+      <w:lvlJc w:val="left"/>
+      <w:pPr>
+        <w:ind w:left="5040" w:hanging="360"/>
+      </w:pPr>
+    </w:lvl>
+    <w:lvl w:ilvl="7" w:tplc="FFFFFFFF" w:tentative="1">
+      <w:start w:val="1"/>
+      <w:numFmt w:val="lowerLetter"/>
+      <w:lvlText w:val="%8."/>
+      <w:lvlJc w:val="left"/>
+      <w:pPr>
+        <w:ind w:left="5760" w:hanging="360"/>
+      </w:pPr>
+    </w:lvl>
+    <w:lvl w:ilvl="8" w:tplc="FFFFFFFF" w:tentative="1">
+      <w:start w:val="1"/>
+      <w:numFmt w:val="lowerRoman"/>
+      <w:lvlText w:val="%9."/>
+      <w:lvlJc w:val="right"/>
+      <w:pPr>
+        <w:ind w:left="6480" w:hanging="180"/>
+      </w:pPr>
+    </w:lvl>
+  </w:abstractNum>
+  <w:abstractNum w:abstractNumId="4" w15:restartNumberingAfterBreak="0">
+    <w:nsid w:val="14DD1542"/>
+    <w:multiLevelType w:val="hybridMultilevel"/>
+    <w:tmpl w:val="4CEC5298"/>
+    <w:lvl w:ilvl="0" w:tplc="04130001">
+      <w:start w:val="1"/>
+      <w:numFmt w:val="bullet"/>
+      <w:lvlText w:val=""/>
+      <w:lvlJc w:val="left"/>
+      <w:pPr>
+        <w:ind w:left="720" w:hanging="360"/>
+      </w:pPr>
+      <w:rPr>
+        <w:rFonts w:ascii="Symbol" w:hAnsi="Symbol" w:hint="default"/>
+      </w:rPr>
+    </w:lvl>
+    <w:lvl w:ilvl="1" w:tplc="04130003" w:tentative="1">
+      <w:start w:val="1"/>
+      <w:numFmt w:val="bullet"/>
+      <w:lvlText w:val="o"/>
+      <w:lvlJc w:val="left"/>
+      <w:pPr>
+        <w:ind w:left="1440" w:hanging="360"/>
+      </w:pPr>
+      <w:rPr>
+        <w:rFonts w:ascii="Courier New" w:hAnsi="Courier New" w:cs="Courier New" w:hint="default"/>
+      </w:rPr>
+    </w:lvl>
+    <w:lvl w:ilvl="2" w:tplc="04130005" w:tentative="1">
+      <w:start w:val="1"/>
+      <w:numFmt w:val="bullet"/>
+      <w:lvlText w:val=""/>
+      <w:lvlJc w:val="left"/>
+      <w:pPr>
+        <w:ind w:left="2160" w:hanging="360"/>
+      </w:pPr>
+      <w:rPr>
+        <w:rFonts w:ascii="Wingdings" w:hAnsi="Wingdings" w:hint="default"/>
+      </w:rPr>
+    </w:lvl>
+    <w:lvl w:ilvl="3" w:tplc="04130001" w:tentative="1">
+      <w:start w:val="1"/>
+      <w:numFmt w:val="bullet"/>
+      <w:lvlText w:val=""/>
+      <w:lvlJc w:val="left"/>
+      <w:pPr>
+        <w:ind w:left="2880" w:hanging="360"/>
+      </w:pPr>
+      <w:rPr>
+        <w:rFonts w:ascii="Symbol" w:hAnsi="Symbol" w:hint="default"/>
+      </w:rPr>
+    </w:lvl>
+    <w:lvl w:ilvl="4" w:tplc="04130003" w:tentative="1">
+      <w:start w:val="1"/>
+      <w:numFmt w:val="bullet"/>
+      <w:lvlText w:val="o"/>
+      <w:lvlJc w:val="left"/>
+      <w:pPr>
+        <w:ind w:left="3600" w:hanging="360"/>
+      </w:pPr>
+      <w:rPr>
+        <w:rFonts w:ascii="Courier New" w:hAnsi="Courier New" w:cs="Courier New" w:hint="default"/>
+      </w:rPr>
+    </w:lvl>
+    <w:lvl w:ilvl="5" w:tplc="04130005" w:tentative="1">
+      <w:start w:val="1"/>
+      <w:numFmt w:val="bullet"/>
+      <w:lvlText w:val=""/>
+      <w:lvlJc w:val="left"/>
+      <w:pPr>
+        <w:ind w:left="4320" w:hanging="360"/>
+      </w:pPr>
+      <w:rPr>
+        <w:rFonts w:ascii="Wingdings" w:hAnsi="Wingdings" w:hint="default"/>
+      </w:rPr>
+    </w:lvl>
+    <w:lvl w:ilvl="6" w:tplc="04130001" w:tentative="1">
+      <w:start w:val="1"/>
+      <w:numFmt w:val="bullet"/>
+      <w:lvlText w:val=""/>
+      <w:lvlJc w:val="left"/>
+      <w:pPr>
+        <w:ind w:left="5040" w:hanging="360"/>
+      </w:pPr>
+      <w:rPr>
+        <w:rFonts w:ascii="Symbol" w:hAnsi="Symbol" w:hint="default"/>
+      </w:rPr>
+    </w:lvl>
+    <w:lvl w:ilvl="7" w:tplc="04130003" w:tentative="1">
+      <w:start w:val="1"/>
+      <w:numFmt w:val="bullet"/>
+      <w:lvlText w:val="o"/>
+      <w:lvlJc w:val="left"/>
+      <w:pPr>
+        <w:ind w:left="5760" w:hanging="360"/>
+      </w:pPr>
+      <w:rPr>
+        <w:rFonts w:ascii="Courier New" w:hAnsi="Courier New" w:cs="Courier New" w:hint="default"/>
+      </w:rPr>
+    </w:lvl>
+    <w:lvl w:ilvl="8" w:tplc="04130005" w:tentative="1">
+      <w:start w:val="1"/>
+      <w:numFmt w:val="bullet"/>
+      <w:lvlText w:val=""/>
+      <w:lvlJc w:val="left"/>
+      <w:pPr>
+        <w:ind w:left="6480" w:hanging="360"/>
+      </w:pPr>
+      <w:rPr>
+        <w:rFonts w:ascii="Wingdings" w:hAnsi="Wingdings" w:hint="default"/>
+      </w:rPr>
+    </w:lvl>
+  </w:abstractNum>
+  <w:abstractNum w:abstractNumId="5" w15:restartNumberingAfterBreak="0">
+    <w:nsid w:val="370B54BA"/>
+    <w:multiLevelType w:val="hybridMultilevel"/>
+    <w:tmpl w:val="6A303BE6"/>
+    <w:lvl w:ilvl="0" w:tplc="0413000F">
+      <w:start w:val="1"/>
+      <w:numFmt w:val="decimal"/>
+      <w:lvlText w:val="%1."/>
+      <w:lvlJc w:val="left"/>
+      <w:pPr>
+        <w:ind w:left="720" w:hanging="360"/>
+      </w:pPr>
+    </w:lvl>
+    <w:lvl w:ilvl="1" w:tplc="04130019" w:tentative="1">
+      <w:start w:val="1"/>
+      <w:numFmt w:val="lowerLetter"/>
+      <w:lvlText w:val="%2."/>
+      <w:lvlJc w:val="left"/>
+      <w:pPr>
+        <w:ind w:left="1440" w:hanging="360"/>
+      </w:pPr>
+    </w:lvl>
+    <w:lvl w:ilvl="2" w:tplc="0413001B" w:tentative="1">
+      <w:start w:val="1"/>
+      <w:numFmt w:val="lowerRoman"/>
+      <w:lvlText w:val="%3."/>
+      <w:lvlJc w:val="right"/>
+      <w:pPr>
+        <w:ind w:left="2160" w:hanging="180"/>
+      </w:pPr>
+    </w:lvl>
+    <w:lvl w:ilvl="3" w:tplc="0413000F" w:tentative="1">
+      <w:start w:val="1"/>
+      <w:numFmt w:val="decimal"/>
+      <w:lvlText w:val="%4."/>
+      <w:lvlJc w:val="left"/>
+      <w:pPr>
+        <w:ind w:left="2880" w:hanging="360"/>
+      </w:pPr>
+    </w:lvl>
+    <w:lvl w:ilvl="4" w:tplc="04130019" w:tentative="1">
+      <w:start w:val="1"/>
+      <w:numFmt w:val="lowerLetter"/>
+      <w:lvlText w:val="%5."/>
+      <w:lvlJc w:val="left"/>
+      <w:pPr>
+        <w:ind w:left="3600" w:hanging="360"/>
+      </w:pPr>
+    </w:lvl>
+    <w:lvl w:ilvl="5" w:tplc="0413001B" w:tentative="1">
+      <w:start w:val="1"/>
+      <w:numFmt w:val="lowerRoman"/>
+      <w:lvlText w:val="%6."/>
+      <w:lvlJc w:val="right"/>
+      <w:pPr>
+        <w:ind w:left="4320" w:hanging="180"/>
+      </w:pPr>
+    </w:lvl>
+    <w:lvl w:ilvl="6" w:tplc="0413000F" w:tentative="1">
+      <w:start w:val="1"/>
+      <w:numFmt w:val="decimal"/>
+      <w:lvlText w:val="%7."/>
+      <w:lvlJc w:val="left"/>
+      <w:pPr>
+        <w:ind w:left="5040" w:hanging="360"/>
+      </w:pPr>
+    </w:lvl>
+    <w:lvl w:ilvl="7" w:tplc="04130019" w:tentative="1">
+      <w:start w:val="1"/>
+      <w:numFmt w:val="lowerLetter"/>
+      <w:lvlText w:val="%8."/>
+      <w:lvlJc w:val="left"/>
+      <w:pPr>
+        <w:ind w:left="5760" w:hanging="360"/>
+      </w:pPr>
+    </w:lvl>
+    <w:lvl w:ilvl="8" w:tplc="0413001B" w:tentative="1">
+      <w:start w:val="1"/>
+      <w:numFmt w:val="lowerRoman"/>
+      <w:lvlText w:val="%9."/>
+      <w:lvlJc w:val="right"/>
+      <w:pPr>
+        <w:ind w:left="6480" w:hanging="180"/>
+      </w:pPr>
+    </w:lvl>
+  </w:abstractNum>
+  <w:abstractNum w:abstractNumId="6" w15:restartNumberingAfterBreak="0">
+    <w:nsid w:val="3F491107"/>
+    <w:multiLevelType w:val="hybridMultilevel"/>
+    <w:tmpl w:val="0FAA2B1C"/>
+    <w:lvl w:ilvl="0" w:tplc="04130001">
+      <w:start w:val="1"/>
+      <w:numFmt w:val="bullet"/>
+      <w:lvlText w:val=""/>
+      <w:lvlJc w:val="left"/>
+      <w:pPr>
+        <w:ind w:left="720" w:hanging="360"/>
+      </w:pPr>
+      <w:rPr>
+        <w:rFonts w:ascii="Symbol" w:hAnsi="Symbol" w:hint="default"/>
+      </w:rPr>
+    </w:lvl>
+    <w:lvl w:ilvl="1" w:tplc="04130003" w:tentative="1">
+      <w:start w:val="1"/>
+      <w:numFmt w:val="bullet"/>
+      <w:lvlText w:val="o"/>
+      <w:lvlJc w:val="left"/>
+      <w:pPr>
+        <w:ind w:left="1440" w:hanging="360"/>
+      </w:pPr>
+      <w:rPr>
+        <w:rFonts w:ascii="Courier New" w:hAnsi="Courier New" w:cs="Courier New" w:hint="default"/>
+      </w:rPr>
+    </w:lvl>
+    <w:lvl w:ilvl="2" w:tplc="04130005" w:tentative="1">
+      <w:start w:val="1"/>
+      <w:numFmt w:val="bullet"/>
+      <w:lvlText w:val=""/>
+      <w:lvlJc w:val="left"/>
+      <w:pPr>
+        <w:ind w:left="2160" w:hanging="360"/>
+      </w:pPr>
+      <w:rPr>
+        <w:rFonts w:ascii="Wingdings" w:hAnsi="Wingdings" w:hint="default"/>
+      </w:rPr>
+    </w:lvl>
+    <w:lvl w:ilvl="3" w:tplc="04130001" w:tentative="1">
+      <w:start w:val="1"/>
+      <w:numFmt w:val="bullet"/>
+      <w:lvlText w:val=""/>
+      <w:lvlJc w:val="left"/>
+      <w:pPr>
+        <w:ind w:left="2880" w:hanging="360"/>
+      </w:pPr>
+      <w:rPr>
+        <w:rFonts w:ascii="Symbol" w:hAnsi="Symbol" w:hint="default"/>
+      </w:rPr>
+    </w:lvl>
+    <w:lvl w:ilvl="4" w:tplc="04130003" w:tentative="1">
+      <w:start w:val="1"/>
+      <w:numFmt w:val="bullet"/>
+      <w:lvlText w:val="o"/>
+      <w:lvlJc w:val="left"/>
+      <w:pPr>
+        <w:ind w:left="3600" w:hanging="360"/>
+      </w:pPr>
+      <w:rPr>
+        <w:rFonts w:ascii="Courier New" w:hAnsi="Courier New" w:cs="Courier New" w:hint="default"/>
+      </w:rPr>
+    </w:lvl>
+    <w:lvl w:ilvl="5" w:tplc="04130005" w:tentative="1">
+      <w:start w:val="1"/>
+      <w:numFmt w:val="bullet"/>
+      <w:lvlText w:val=""/>
+      <w:lvlJc w:val="left"/>
+      <w:pPr>
+        <w:ind w:left="4320" w:hanging="360"/>
+      </w:pPr>
+      <w:rPr>
+        <w:rFonts w:ascii="Wingdings" w:hAnsi="Wingdings" w:hint="default"/>
+      </w:rPr>
+    </w:lvl>
+    <w:lvl w:ilvl="6" w:tplc="04130001" w:tentative="1">
+      <w:start w:val="1"/>
+      <w:numFmt w:val="bullet"/>
+      <w:lvlText w:val=""/>
+      <w:lvlJc w:val="left"/>
+      <w:pPr>
+        <w:ind w:left="5040" w:hanging="360"/>
+      </w:pPr>
+      <w:rPr>
+        <w:rFonts w:ascii="Symbol" w:hAnsi="Symbol" w:hint="default"/>
+      </w:rPr>
+    </w:lvl>
+    <w:lvl w:ilvl="7" w:tplc="04130003" w:tentative="1">
+      <w:start w:val="1"/>
+      <w:numFmt w:val="bullet"/>
+      <w:lvlText w:val="o"/>
+      <w:lvlJc w:val="left"/>
+      <w:pPr>
+        <w:ind w:left="5760" w:hanging="360"/>
+      </w:pPr>
+      <w:rPr>
+        <w:rFonts w:ascii="Courier New" w:hAnsi="Courier New" w:cs="Courier New" w:hint="default"/>
+      </w:rPr>
+    </w:lvl>
+    <w:lvl w:ilvl="8" w:tplc="04130005" w:tentative="1">
+      <w:start w:val="1"/>
+      <w:numFmt w:val="bullet"/>
+      <w:lvlText w:val=""/>
+      <w:lvlJc w:val="left"/>
+      <w:pPr>
+        <w:ind w:left="6480" w:hanging="360"/>
+      </w:pPr>
+      <w:rPr>
+        <w:rFonts w:ascii="Wingdings" w:hAnsi="Wingdings" w:hint="default"/>
+      </w:rPr>
+    </w:lvl>
+  </w:abstractNum>
+  <w:abstractNum w:abstractNumId="7" w15:restartNumberingAfterBreak="0">
+    <w:nsid w:val="3F8F0727"/>
+    <w:multiLevelType w:val="hybridMultilevel"/>
+    <w:tmpl w:val="AE405A56"/>
+    <w:lvl w:ilvl="0" w:tplc="0413000F">
+      <w:start w:val="1"/>
+      <w:numFmt w:val="decimal"/>
+      <w:lvlText w:val="%1."/>
+      <w:lvlJc w:val="left"/>
+      <w:pPr>
+        <w:ind w:left="720" w:hanging="360"/>
+      </w:pPr>
+    </w:lvl>
+    <w:lvl w:ilvl="1" w:tplc="04130019" w:tentative="1">
+      <w:start w:val="1"/>
+      <w:numFmt w:val="lowerLetter"/>
+      <w:lvlText w:val="%2."/>
+      <w:lvlJc w:val="left"/>
+      <w:pPr>
+        <w:ind w:left="1440" w:hanging="360"/>
+      </w:pPr>
+    </w:lvl>
+    <w:lvl w:ilvl="2" w:tplc="0413001B" w:tentative="1">
+      <w:start w:val="1"/>
+      <w:numFmt w:val="lowerRoman"/>
+      <w:lvlText w:val="%3."/>
+      <w:lvlJc w:val="right"/>
+      <w:pPr>
+        <w:ind w:left="2160" w:hanging="180"/>
+      </w:pPr>
+    </w:lvl>
+    <w:lvl w:ilvl="3" w:tplc="0413000F" w:tentative="1">
+      <w:start w:val="1"/>
+      <w:numFmt w:val="decimal"/>
+      <w:lvlText w:val="%4."/>
+      <w:lvlJc w:val="left"/>
+      <w:pPr>
+        <w:ind w:left="2880" w:hanging="360"/>
+      </w:pPr>
+    </w:lvl>
+    <w:lvl w:ilvl="4" w:tplc="04130019" w:tentative="1">
+      <w:start w:val="1"/>
+      <w:numFmt w:val="lowerLetter"/>
+      <w:lvlText w:val="%5."/>
+      <w:lvlJc w:val="left"/>
+      <w:pPr>
+        <w:ind w:left="3600" w:hanging="360"/>
+      </w:pPr>
+    </w:lvl>
+    <w:lvl w:ilvl="5" w:tplc="0413001B" w:tentative="1">
+      <w:start w:val="1"/>
+      <w:numFmt w:val="lowerRoman"/>
+      <w:lvlText w:val="%6."/>
+      <w:lvlJc w:val="right"/>
+      <w:pPr>
+        <w:ind w:left="4320" w:hanging="180"/>
+      </w:pPr>
+    </w:lvl>
+    <w:lvl w:ilvl="6" w:tplc="0413000F" w:tentative="1">
+      <w:start w:val="1"/>
+      <w:numFmt w:val="decimal"/>
+      <w:lvlText w:val="%7."/>
+      <w:lvlJc w:val="left"/>
+      <w:pPr>
+        <w:ind w:left="5040" w:hanging="360"/>
+      </w:pPr>
+    </w:lvl>
+    <w:lvl w:ilvl="7" w:tplc="04130019" w:tentative="1">
+      <w:start w:val="1"/>
+      <w:numFmt w:val="lowerLetter"/>
+      <w:lvlText w:val="%8."/>
+      <w:lvlJc w:val="left"/>
+      <w:pPr>
+        <w:ind w:left="5760" w:hanging="360"/>
+      </w:pPr>
+    </w:lvl>
+    <w:lvl w:ilvl="8" w:tplc="0413001B" w:tentative="1">
+      <w:start w:val="1"/>
+      <w:numFmt w:val="lowerRoman"/>
+      <w:lvlText w:val="%9."/>
+      <w:lvlJc w:val="right"/>
+      <w:pPr>
+        <w:ind w:left="6480" w:hanging="180"/>
+      </w:pPr>
+    </w:lvl>
+  </w:abstractNum>
+  <w:abstractNum w:abstractNumId="8" w15:restartNumberingAfterBreak="0">
+    <w:nsid w:val="4F1B1055"/>
+    <w:multiLevelType w:val="hybridMultilevel"/>
+    <w:tmpl w:val="ED022280"/>
+    <w:lvl w:ilvl="0" w:tplc="04130001">
+      <w:start w:val="1"/>
+      <w:numFmt w:val="bullet"/>
+      <w:lvlText w:val=""/>
+      <w:lvlJc w:val="left"/>
+      <w:pPr>
+        <w:ind w:left="720" w:hanging="360"/>
+      </w:pPr>
+      <w:rPr>
+        <w:rFonts w:ascii="Symbol" w:hAnsi="Symbol" w:hint="default"/>
+      </w:rPr>
+    </w:lvl>
+    <w:lvl w:ilvl="1" w:tplc="04130003" w:tentative="1">
+      <w:start w:val="1"/>
+      <w:numFmt w:val="bullet"/>
+      <w:lvlText w:val="o"/>
+      <w:lvlJc w:val="left"/>
+      <w:pPr>
+        <w:ind w:left="1440" w:hanging="360"/>
+      </w:pPr>
+      <w:rPr>
+        <w:rFonts w:ascii="Courier New" w:hAnsi="Courier New" w:cs="Courier New" w:hint="default"/>
+      </w:rPr>
+    </w:lvl>
+    <w:lvl w:ilvl="2" w:tplc="04130005" w:tentative="1">
+      <w:start w:val="1"/>
+      <w:numFmt w:val="bullet"/>
+      <w:lvlText w:val=""/>
+      <w:lvlJc w:val="left"/>
+      <w:pPr>
+        <w:ind w:left="2160" w:hanging="360"/>
+      </w:pPr>
+      <w:rPr>
+        <w:rFonts w:ascii="Wingdings" w:hAnsi="Wingdings" w:hint="default"/>
+      </w:rPr>
+    </w:lvl>
+    <w:lvl w:ilvl="3" w:tplc="04130001" w:tentative="1">
+      <w:start w:val="1"/>
+      <w:numFmt w:val="bullet"/>
+      <w:lvlText w:val=""/>
+      <w:lvlJc w:val="left"/>
+      <w:pPr>
+        <w:ind w:left="2880" w:hanging="360"/>
+      </w:pPr>
+      <w:rPr>
+        <w:rFonts w:ascii="Symbol" w:hAnsi="Symbol" w:hint="default"/>
+      </w:rPr>
+    </w:lvl>
+    <w:lvl w:ilvl="4" w:tplc="04130003" w:tentative="1">
+      <w:start w:val="1"/>
+      <w:numFmt w:val="bullet"/>
+      <w:lvlText w:val="o"/>
+      <w:lvlJc w:val="left"/>
+      <w:pPr>
+        <w:ind w:left="3600" w:hanging="360"/>
+      </w:pPr>
+      <w:rPr>
+        <w:rFonts w:ascii="Courier New" w:hAnsi="Courier New" w:cs="Courier New" w:hint="default"/>
+      </w:rPr>
+    </w:lvl>
+    <w:lvl w:ilvl="5" w:tplc="04130005" w:tentative="1">
+      <w:start w:val="1"/>
+      <w:numFmt w:val="bullet"/>
+      <w:lvlText w:val=""/>
+      <w:lvlJc w:val="left"/>
+      <w:pPr>
+        <w:ind w:left="4320" w:hanging="360"/>
+      </w:pPr>
+      <w:rPr>
+        <w:rFonts w:ascii="Wingdings" w:hAnsi="Wingdings" w:hint="default"/>
+      </w:rPr>
+    </w:lvl>
+    <w:lvl w:ilvl="6" w:tplc="04130001" w:tentative="1">
+      <w:start w:val="1"/>
+      <w:numFmt w:val="bullet"/>
+      <w:lvlText w:val=""/>
+      <w:lvlJc w:val="left"/>
+      <w:pPr>
+        <w:ind w:left="5040" w:hanging="360"/>
+      </w:pPr>
+      <w:rPr>
+        <w:rFonts w:ascii="Symbol" w:hAnsi="Symbol" w:hint="default"/>
+      </w:rPr>
+    </w:lvl>
+    <w:lvl w:ilvl="7" w:tplc="04130003" w:tentative="1">
+      <w:start w:val="1"/>
+      <w:numFmt w:val="bullet"/>
+      <w:lvlText w:val="o"/>
+      <w:lvlJc w:val="left"/>
+      <w:pPr>
+        <w:ind w:left="5760" w:hanging="360"/>
+      </w:pPr>
+      <w:rPr>
+        <w:rFonts w:ascii="Courier New" w:hAnsi="Courier New" w:cs="Courier New" w:hint="default"/>
+      </w:rPr>
+    </w:lvl>
+    <w:lvl w:ilvl="8" w:tplc="04130005" w:tentative="1">
+      <w:start w:val="1"/>
+      <w:numFmt w:val="bullet"/>
+      <w:lvlText w:val=""/>
+      <w:lvlJc w:val="left"/>
+      <w:pPr>
+        <w:ind w:left="6480" w:hanging="360"/>
+      </w:pPr>
+      <w:rPr>
+        <w:rFonts w:ascii="Wingdings" w:hAnsi="Wingdings" w:hint="default"/>
+      </w:rPr>
+    </w:lvl>
+  </w:abstractNum>
+  <w:abstractNum w:abstractNumId="9" w15:restartNumberingAfterBreak="0">
+    <w:nsid w:val="50243AFF"/>
+    <w:multiLevelType w:val="hybridMultilevel"/>
+    <w:tmpl w:val="1934383C"/>
+    <w:lvl w:ilvl="0" w:tplc="04130001">
+      <w:start w:val="1"/>
+      <w:numFmt w:val="bullet"/>
+      <w:lvlText w:val=""/>
+      <w:lvlJc w:val="left"/>
+      <w:pPr>
+        <w:ind w:left="720" w:hanging="360"/>
+      </w:pPr>
+      <w:rPr>
+        <w:rFonts w:ascii="Symbol" w:hAnsi="Symbol" w:hint="default"/>
+      </w:rPr>
+    </w:lvl>
+    <w:lvl w:ilvl="1" w:tplc="04130003" w:tentative="1">
+      <w:start w:val="1"/>
+      <w:numFmt w:val="bullet"/>
+      <w:lvlText w:val="o"/>
+      <w:lvlJc w:val="left"/>
+      <w:pPr>
+        <w:ind w:left="1440" w:hanging="360"/>
+      </w:pPr>
+      <w:rPr>
+        <w:rFonts w:ascii="Courier New" w:hAnsi="Courier New" w:cs="Courier New" w:hint="default"/>
+      </w:rPr>
+    </w:lvl>
+    <w:lvl w:ilvl="2" w:tplc="04130005" w:tentative="1">
+      <w:start w:val="1"/>
+      <w:numFmt w:val="bullet"/>
+      <w:lvlText w:val=""/>
+      <w:lvlJc w:val="left"/>
+      <w:pPr>
+        <w:ind w:left="2160" w:hanging="360"/>
+      </w:pPr>
+      <w:rPr>
+        <w:rFonts w:ascii="Wingdings" w:hAnsi="Wingdings" w:hint="default"/>
+      </w:rPr>
+    </w:lvl>
+    <w:lvl w:ilvl="3" w:tplc="04130001" w:tentative="1">
+      <w:start w:val="1"/>
+      <w:numFmt w:val="bullet"/>
+      <w:lvlText w:val=""/>
+      <w:lvlJc w:val="left"/>
+      <w:pPr>
+        <w:ind w:left="2880" w:hanging="360"/>
+      </w:pPr>
+      <w:rPr>
+        <w:rFonts w:ascii="Symbol" w:hAnsi="Symbol" w:hint="default"/>
+      </w:rPr>
+    </w:lvl>
+    <w:lvl w:ilvl="4" w:tplc="04130003" w:tentative="1">
+      <w:start w:val="1"/>
+      <w:numFmt w:val="bullet"/>
+      <w:lvlText w:val="o"/>
+      <w:lvlJc w:val="left"/>
+      <w:pPr>
+        <w:ind w:left="3600" w:hanging="360"/>
+      </w:pPr>
+      <w:rPr>
+        <w:rFonts w:ascii="Courier New" w:hAnsi="Courier New" w:cs="Courier New" w:hint="default"/>
+      </w:rPr>
+    </w:lvl>
+    <w:lvl w:ilvl="5" w:tplc="04130005" w:tentative="1">
+      <w:start w:val="1"/>
+      <w:numFmt w:val="bullet"/>
+      <w:lvlText w:val=""/>
+      <w:lvlJc w:val="left"/>
+      <w:pPr>
+        <w:ind w:left="4320" w:hanging="360"/>
+      </w:pPr>
+      <w:rPr>
+        <w:rFonts w:ascii="Wingdings" w:hAnsi="Wingdings" w:hint="default"/>
+      </w:rPr>
+    </w:lvl>
+    <w:lvl w:ilvl="6" w:tplc="04130001" w:tentative="1">
+      <w:start w:val="1"/>
+      <w:numFmt w:val="bullet"/>
+      <w:lvlText w:val=""/>
+      <w:lvlJc w:val="left"/>
+      <w:pPr>
+        <w:ind w:left="5040" w:hanging="360"/>
+      </w:pPr>
+      <w:rPr>
+        <w:rFonts w:ascii="Symbol" w:hAnsi="Symbol" w:hint="default"/>
+      </w:rPr>
+    </w:lvl>
+    <w:lvl w:ilvl="7" w:tplc="04130003" w:tentative="1">
+      <w:start w:val="1"/>
+      <w:numFmt w:val="bullet"/>
+      <w:lvlText w:val="o"/>
+      <w:lvlJc w:val="left"/>
+      <w:pPr>
+        <w:ind w:left="5760" w:hanging="360"/>
+      </w:pPr>
+      <w:rPr>
+        <w:rFonts w:ascii="Courier New" w:hAnsi="Courier New" w:cs="Courier New" w:hint="default"/>
+      </w:rPr>
+    </w:lvl>
+    <w:lvl w:ilvl="8" w:tplc="04130005" w:tentative="1">
+      <w:start w:val="1"/>
+      <w:numFmt w:val="bullet"/>
+      <w:lvlText w:val=""/>
+      <w:lvlJc w:val="left"/>
+      <w:pPr>
+        <w:ind w:left="6480" w:hanging="360"/>
+      </w:pPr>
+      <w:rPr>
+        <w:rFonts w:ascii="Wingdings" w:hAnsi="Wingdings" w:hint="default"/>
+      </w:rPr>
+    </w:lvl>
+  </w:abstractNum>
+  <w:abstractNum w:abstractNumId="10" w15:restartNumberingAfterBreak="0">
+    <w:nsid w:val="610A77B4"/>
+    <w:multiLevelType w:val="hybridMultilevel"/>
+    <w:tmpl w:val="2BC45798"/>
+    <w:lvl w:ilvl="0" w:tplc="0413000F">
+      <w:start w:val="1"/>
+      <w:numFmt w:val="decimal"/>
+      <w:lvlText w:val="%1."/>
+      <w:lvlJc w:val="left"/>
+      <w:pPr>
+        <w:ind w:left="1440" w:hanging="360"/>
+      </w:pPr>
+    </w:lvl>
+    <w:lvl w:ilvl="1" w:tplc="04130019" w:tentative="1">
+      <w:start w:val="1"/>
+      <w:numFmt w:val="lowerLetter"/>
+      <w:lvlText w:val="%2."/>
+      <w:lvlJc w:val="left"/>
+      <w:pPr>
+        <w:ind w:left="2160" w:hanging="360"/>
+      </w:pPr>
+    </w:lvl>
+    <w:lvl w:ilvl="2" w:tplc="0413001B" w:tentative="1">
+      <w:start w:val="1"/>
+      <w:numFmt w:val="lowerRoman"/>
+      <w:lvlText w:val="%3."/>
+      <w:lvlJc w:val="right"/>
+      <w:pPr>
+        <w:ind w:left="2880" w:hanging="180"/>
+      </w:pPr>
+    </w:lvl>
+    <w:lvl w:ilvl="3" w:tplc="0413000F" w:tentative="1">
+      <w:start w:val="1"/>
+      <w:numFmt w:val="decimal"/>
+      <w:lvlText w:val="%4."/>
+      <w:lvlJc w:val="left"/>
+      <w:pPr>
+        <w:ind w:left="3600" w:hanging="360"/>
+      </w:pPr>
+    </w:lvl>
+    <w:lvl w:ilvl="4" w:tplc="04130019" w:tentative="1">
+      <w:start w:val="1"/>
+      <w:numFmt w:val="lowerLetter"/>
+      <w:lvlText w:val="%5."/>
+      <w:lvlJc w:val="left"/>
+      <w:pPr>
+        <w:ind w:left="4320" w:hanging="360"/>
+      </w:pPr>
+    </w:lvl>
+    <w:lvl w:ilvl="5" w:tplc="0413001B" w:tentative="1">
+      <w:start w:val="1"/>
+      <w:numFmt w:val="lowerRoman"/>
+      <w:lvlText w:val="%6."/>
+      <w:lvlJc w:val="right"/>
+      <w:pPr>
+        <w:ind w:left="5040" w:hanging="180"/>
+      </w:pPr>
+    </w:lvl>
+    <w:lvl w:ilvl="6" w:tplc="0413000F" w:tentative="1">
+      <w:start w:val="1"/>
+      <w:numFmt w:val="decimal"/>
+      <w:lvlText w:val="%7."/>
+      <w:lvlJc w:val="left"/>
+      <w:pPr>
+        <w:ind w:left="5760" w:hanging="360"/>
+      </w:pPr>
+    </w:lvl>
+    <w:lvl w:ilvl="7" w:tplc="04130019" w:tentative="1">
+      <w:start w:val="1"/>
+      <w:numFmt w:val="lowerLetter"/>
+      <w:lvlText w:val="%8."/>
+      <w:lvlJc w:val="left"/>
+      <w:pPr>
+        <w:ind w:left="6480" w:hanging="360"/>
+      </w:pPr>
+    </w:lvl>
+    <w:lvl w:ilvl="8" w:tplc="0413001B" w:tentative="1">
+      <w:start w:val="1"/>
+      <w:numFmt w:val="lowerRoman"/>
+      <w:lvlText w:val="%9."/>
+      <w:lvlJc w:val="right"/>
+      <w:pPr>
+        <w:ind w:left="7200" w:hanging="180"/>
+      </w:pPr>
+    </w:lvl>
+  </w:abstractNum>
+  <w:abstractNum w:abstractNumId="11" w15:restartNumberingAfterBreak="0">
+    <w:nsid w:val="65901E9E"/>
+    <w:multiLevelType w:val="hybridMultilevel"/>
+    <w:tmpl w:val="C67CFC70"/>
+    <w:lvl w:ilvl="0" w:tplc="04130001">
+      <w:start w:val="1"/>
+      <w:numFmt w:val="bullet"/>
+      <w:lvlText w:val=""/>
+      <w:lvlJc w:val="left"/>
+      <w:pPr>
+        <w:ind w:left="720" w:hanging="360"/>
+      </w:pPr>
+      <w:rPr>
+        <w:rFonts w:ascii="Symbol" w:hAnsi="Symbol" w:hint="default"/>
+      </w:rPr>
+    </w:lvl>
+    <w:lvl w:ilvl="1" w:tplc="04130003" w:tentative="1">
+      <w:start w:val="1"/>
+      <w:numFmt w:val="bullet"/>
+      <w:lvlText w:val="o"/>
+      <w:lvlJc w:val="left"/>
+      <w:pPr>
+        <w:ind w:left="1440" w:hanging="360"/>
+      </w:pPr>
+      <w:rPr>
+        <w:rFonts w:ascii="Courier New" w:hAnsi="Courier New" w:cs="Courier New" w:hint="default"/>
+      </w:rPr>
+    </w:lvl>
+    <w:lvl w:ilvl="2" w:tplc="04130005" w:tentative="1">
+      <w:start w:val="1"/>
+      <w:numFmt w:val="bullet"/>
+      <w:lvlText w:val=""/>
+      <w:lvlJc w:val="left"/>
+      <w:pPr>
+        <w:ind w:left="2160" w:hanging="360"/>
+      </w:pPr>
+      <w:rPr>
+        <w:rFonts w:ascii="Wingdings" w:hAnsi="Wingdings" w:hint="default"/>
+      </w:rPr>
+    </w:lvl>
+    <w:lvl w:ilvl="3" w:tplc="04130001" w:tentative="1">
+      <w:start w:val="1"/>
+      <w:numFmt w:val="bullet"/>
+      <w:lvlText w:val=""/>
+      <w:lvlJc w:val="left"/>
+      <w:pPr>
+        <w:ind w:left="2880" w:hanging="360"/>
+      </w:pPr>
+      <w:rPr>
+        <w:rFonts w:ascii="Symbol" w:hAnsi="Symbol" w:hint="default"/>
+      </w:rPr>
+    </w:lvl>
+    <w:lvl w:ilvl="4" w:tplc="04130003" w:tentative="1">
+      <w:start w:val="1"/>
+      <w:numFmt w:val="bullet"/>
+      <w:lvlText w:val="o"/>
+      <w:lvlJc w:val="left"/>
+      <w:pPr>
+        <w:ind w:left="3600" w:hanging="360"/>
+      </w:pPr>
+      <w:rPr>
+        <w:rFonts w:ascii="Courier New" w:hAnsi="Courier New" w:cs="Courier New" w:hint="default"/>
+      </w:rPr>
+    </w:lvl>
+    <w:lvl w:ilvl="5" w:tplc="04130005" w:tentative="1">
+      <w:start w:val="1"/>
+      <w:numFmt w:val="bullet"/>
+      <w:lvlText w:val=""/>
+      <w:lvlJc w:val="left"/>
+      <w:pPr>
+        <w:ind w:left="4320" w:hanging="360"/>
+      </w:pPr>
+      <w:rPr>
+        <w:rFonts w:ascii="Wingdings" w:hAnsi="Wingdings" w:hint="default"/>
+      </w:rPr>
+    </w:lvl>
+    <w:lvl w:ilvl="6" w:tplc="04130001" w:tentative="1">
+      <w:start w:val="1"/>
+      <w:numFmt w:val="bullet"/>
+      <w:lvlText w:val=""/>
+      <w:lvlJc w:val="left"/>
+      <w:pPr>
+        <w:ind w:left="5040" w:hanging="360"/>
+      </w:pPr>
+      <w:rPr>
+        <w:rFonts w:ascii="Symbol" w:hAnsi="Symbol" w:hint="default"/>
+      </w:rPr>
+    </w:lvl>
+    <w:lvl w:ilvl="7" w:tplc="04130003" w:tentative="1">
+      <w:start w:val="1"/>
+      <w:numFmt w:val="bullet"/>
+      <w:lvlText w:val="o"/>
+      <w:lvlJc w:val="left"/>
+      <w:pPr>
+        <w:ind w:left="5760" w:hanging="360"/>
+      </w:pPr>
+      <w:rPr>
+        <w:rFonts w:ascii="Courier New" w:hAnsi="Courier New" w:cs="Courier New" w:hint="default"/>
+      </w:rPr>
+    </w:lvl>
+    <w:lvl w:ilvl="8" w:tplc="04130005" w:tentative="1">
+      <w:start w:val="1"/>
+      <w:numFmt w:val="bullet"/>
+      <w:lvlText w:val=""/>
+      <w:lvlJc w:val="left"/>
+      <w:pPr>
+        <w:ind w:left="6480" w:hanging="360"/>
+      </w:pPr>
+      <w:rPr>
+        <w:rFonts w:ascii="Wingdings" w:hAnsi="Wingdings" w:hint="default"/>
+      </w:rPr>
+    </w:lvl>
+  </w:abstractNum>
+  <w:abstractNum w:abstractNumId="12" w15:restartNumberingAfterBreak="0">
+    <w:nsid w:val="69327244"/>
+    <w:multiLevelType w:val="hybridMultilevel"/>
+    <w:tmpl w:val="D996C8A2"/>
+    <w:lvl w:ilvl="0" w:tplc="0413000F">
+      <w:start w:val="1"/>
+      <w:numFmt w:val="decimal"/>
+      <w:lvlText w:val="%1."/>
+      <w:lvlJc w:val="left"/>
+      <w:pPr>
+        <w:ind w:left="720" w:hanging="360"/>
+      </w:pPr>
+    </w:lvl>
+    <w:lvl w:ilvl="1" w:tplc="04130019" w:tentative="1">
+      <w:start w:val="1"/>
+      <w:numFmt w:val="lowerLetter"/>
+      <w:lvlText w:val="%2."/>
+      <w:lvlJc w:val="left"/>
+      <w:pPr>
+        <w:ind w:left="1440" w:hanging="360"/>
+      </w:pPr>
+    </w:lvl>
+    <w:lvl w:ilvl="2" w:tplc="0413001B" w:tentative="1">
+      <w:start w:val="1"/>
+      <w:numFmt w:val="lowerRoman"/>
+      <w:lvlText w:val="%3."/>
+      <w:lvlJc w:val="right"/>
+      <w:pPr>
+        <w:ind w:left="2160" w:hanging="180"/>
+      </w:pPr>
+    </w:lvl>
+    <w:lvl w:ilvl="3" w:tplc="0413000F" w:tentative="1">
+      <w:start w:val="1"/>
+      <w:numFmt w:val="decimal"/>
+      <w:lvlText w:val="%4."/>
+      <w:lvlJc w:val="left"/>
+      <w:pPr>
+        <w:ind w:left="2880" w:hanging="360"/>
+      </w:pPr>
+    </w:lvl>
+    <w:lvl w:ilvl="4" w:tplc="04130019" w:tentative="1">
+      <w:start w:val="1"/>
+      <w:numFmt w:val="lowerLetter"/>
+      <w:lvlText w:val="%5."/>
+      <w:lvlJc w:val="left"/>
+      <w:pPr>
+        <w:ind w:left="3600" w:hanging="360"/>
+      </w:pPr>
+    </w:lvl>
+    <w:lvl w:ilvl="5" w:tplc="0413001B" w:tentative="1">
+      <w:start w:val="1"/>
+      <w:numFmt w:val="lowerRoman"/>
+      <w:lvlText w:val="%6."/>
+      <w:lvlJc w:val="right"/>
+      <w:pPr>
+        <w:ind w:left="4320" w:hanging="180"/>
+      </w:pPr>
+    </w:lvl>
+    <w:lvl w:ilvl="6" w:tplc="0413000F" w:tentative="1">
+      <w:start w:val="1"/>
+      <w:numFmt w:val="decimal"/>
+      <w:lvlText w:val="%7."/>
+      <w:lvlJc w:val="left"/>
+      <w:pPr>
+        <w:ind w:left="5040" w:hanging="360"/>
+      </w:pPr>
+    </w:lvl>
+    <w:lvl w:ilvl="7" w:tplc="04130019" w:tentative="1">
+      <w:start w:val="1"/>
+      <w:numFmt w:val="lowerLetter"/>
+      <w:lvlText w:val="%8."/>
+      <w:lvlJc w:val="left"/>
+      <w:pPr>
+        <w:ind w:left="5760" w:hanging="360"/>
+      </w:pPr>
+    </w:lvl>
+    <w:lvl w:ilvl="8" w:tplc="0413001B" w:tentative="1">
+      <w:start w:val="1"/>
+      <w:numFmt w:val="lowerRoman"/>
+      <w:lvlText w:val="%9."/>
+      <w:lvlJc w:val="right"/>
+      <w:pPr>
+        <w:ind w:left="6480" w:hanging="180"/>
+      </w:pPr>
+    </w:lvl>
+  </w:abstractNum>
+  <w:abstractNum w:abstractNumId="13" w15:restartNumberingAfterBreak="0">
     <w:nsid w:val="70180916"/>
     <w:multiLevelType w:val="hybridMultilevel"/>
     <w:tmpl w:val="7CF2B418"/>
@@ -4622,10 +6383,46 @@
     </w:lvl>
   </w:abstractNum>
   <w:num w:numId="1" w16cid:durableId="1062290612">
-    <w:abstractNumId w:val="1"/>
+    <w:abstractNumId w:val="13"/>
   </w:num>
   <w:num w:numId="2" w16cid:durableId="432364520">
+    <w:abstractNumId w:val="2"/>
+  </w:num>
+  <w:num w:numId="3" w16cid:durableId="801463096">
+    <w:abstractNumId w:val="5"/>
+  </w:num>
+  <w:num w:numId="4" w16cid:durableId="70203325">
     <w:abstractNumId w:val="0"/>
+  </w:num>
+  <w:num w:numId="5" w16cid:durableId="204145859">
+    <w:abstractNumId w:val="12"/>
+  </w:num>
+  <w:num w:numId="6" w16cid:durableId="361983352">
+    <w:abstractNumId w:val="10"/>
+  </w:num>
+  <w:num w:numId="7" w16cid:durableId="376198307">
+    <w:abstractNumId w:val="7"/>
+  </w:num>
+  <w:num w:numId="8" w16cid:durableId="2128814132">
+    <w:abstractNumId w:val="3"/>
+  </w:num>
+  <w:num w:numId="9" w16cid:durableId="2061663535">
+    <w:abstractNumId w:val="6"/>
+  </w:num>
+  <w:num w:numId="10" w16cid:durableId="204410265">
+    <w:abstractNumId w:val="11"/>
+  </w:num>
+  <w:num w:numId="11" w16cid:durableId="46148982">
+    <w:abstractNumId w:val="8"/>
+  </w:num>
+  <w:num w:numId="12" w16cid:durableId="1012994466">
+    <w:abstractNumId w:val="4"/>
+  </w:num>
+  <w:num w:numId="13" w16cid:durableId="1706522043">
+    <w:abstractNumId w:val="9"/>
+  </w:num>
+  <w:num w:numId="14" w16cid:durableId="150681143">
+    <w:abstractNumId w:val="1"/>
   </w:num>
 </w:numbering>
 </file>

</xml_diff>